<commit_message>
update phantom file word
</commit_message>
<xml_diff>
--- a/18424040_18424010_18424027_18424034-4.docx
+++ b/18424040_18424010_18424027_18424034-4.docx
@@ -1757,15 +1757,7 @@
                 <w:b/>
                 <w:i/>
               </w:rPr>
-              <w:t>@Username</w:t>
-            </w:r>
-            <w:r>
-              <w:rPr>
-                <w:rFonts w:asciiTheme="majorHAnsi" w:hAnsiTheme="majorHAnsi"/>
-                <w:b/>
-                <w:i/>
-              </w:rPr>
-              <w:t xml:space="preserve"> </w:t>
+              <w:t xml:space="preserve">@Username </w:t>
             </w:r>
             <w:r>
               <w:rPr>
@@ -2315,16 +2307,7 @@
                 <w:sz w:val="19"/>
                 <w:szCs w:val="19"/>
               </w:rPr>
-              <w:t xml:space="preserve">       </w:t>
-            </w:r>
-            <w:r>
-              <w:rPr>
-                <w:rFonts w:ascii="Consolas" w:hAnsi="Consolas" w:cs="Consolas"/>
-                <w:color w:val="0000FF"/>
-                <w:sz w:val="19"/>
-                <w:szCs w:val="19"/>
-              </w:rPr>
-              <w:t>PRINT</w:t>
+              <w:t xml:space="preserve">       PRINT</w:t>
             </w:r>
             <w:r>
               <w:rPr>
@@ -2616,37 +2599,7 @@
                 <w:sz w:val="24"/>
                 <w:szCs w:val="24"/>
               </w:rPr>
-              <w:t>: Kiểm tra Username</w:t>
-            </w:r>
-            <w:r>
-              <w:rPr>
-                <w:rFonts w:ascii="Times New Roman" w:hAnsi="Times New Roman"/>
-                <w:noProof/>
-                <w:color w:val="FF0000"/>
-                <w:sz w:val="24"/>
-                <w:szCs w:val="24"/>
-              </w:rPr>
-              <w:t>, Password</w:t>
-            </w:r>
-            <w:r>
-              <w:rPr>
-                <w:rFonts w:ascii="Times New Roman" w:hAnsi="Times New Roman"/>
-                <w:noProof/>
-                <w:color w:val="FF0000"/>
-                <w:sz w:val="24"/>
-                <w:szCs w:val="24"/>
-              </w:rPr>
-              <w:t xml:space="preserve"> </w:t>
-            </w:r>
-            <w:r>
-              <w:rPr>
-                <w:rFonts w:ascii="Times New Roman" w:hAnsi="Times New Roman"/>
-                <w:noProof/>
-                <w:color w:val="FF0000"/>
-                <w:sz w:val="24"/>
-                <w:szCs w:val="24"/>
-              </w:rPr>
-              <w:t>đúng sai</w:t>
+              <w:t>: Kiểm tra Username, Password đúng sai</w:t>
             </w:r>
           </w:p>
           <w:p>
@@ -3316,37 +3269,7 @@
                 <w:sz w:val="24"/>
                 <w:szCs w:val="24"/>
               </w:rPr>
-              <w:t>B1: Kiểm tra Username</w:t>
-            </w:r>
-            <w:r>
-              <w:rPr>
-                <w:rFonts w:ascii="Times New Roman" w:hAnsi="Times New Roman"/>
-                <w:noProof/>
-                <w:color w:val="FF0000"/>
-                <w:sz w:val="24"/>
-                <w:szCs w:val="24"/>
-              </w:rPr>
-              <w:t>, ID</w:t>
-            </w:r>
-            <w:r>
-              <w:rPr>
-                <w:rFonts w:ascii="Times New Roman" w:hAnsi="Times New Roman"/>
-                <w:noProof/>
-                <w:color w:val="FF0000"/>
-                <w:sz w:val="24"/>
-                <w:szCs w:val="24"/>
-              </w:rPr>
-              <w:t xml:space="preserve"> có tồn tại</w:t>
-            </w:r>
-            <w:r>
-              <w:rPr>
-                <w:rFonts w:ascii="Times New Roman" w:hAnsi="Times New Roman"/>
-                <w:noProof/>
-                <w:color w:val="FF0000"/>
-                <w:sz w:val="24"/>
-                <w:szCs w:val="24"/>
-              </w:rPr>
-              <w:t xml:space="preserve"> </w:t>
+              <w:t xml:space="preserve">B1: Kiểm tra Username, ID có tồn tại </w:t>
             </w:r>
           </w:p>
           <w:p>
@@ -3779,27 +3702,7 @@
                 <w:sz w:val="24"/>
                 <w:szCs w:val="24"/>
               </w:rPr>
-              <w:t xml:space="preserve">B1: </w:t>
-            </w:r>
-            <w:r>
-              <w:rPr>
-                <w:rFonts w:ascii="Times New Roman" w:hAnsi="Times New Roman"/>
-                <w:noProof/>
-                <w:color w:val="FF0000"/>
-                <w:sz w:val="24"/>
-                <w:szCs w:val="24"/>
-              </w:rPr>
-              <w:t>Qua được B1, tiến hành update</w:t>
-            </w:r>
-            <w:r>
-              <w:rPr>
-                <w:rFonts w:ascii="Times New Roman" w:hAnsi="Times New Roman"/>
-                <w:noProof/>
-                <w:color w:val="FF0000"/>
-                <w:sz w:val="24"/>
-                <w:szCs w:val="24"/>
-              </w:rPr>
-              <w:t xml:space="preserve"> </w:t>
+              <w:t xml:space="preserve">B1: Qua được B1, tiến hành update </w:t>
             </w:r>
           </w:p>
           <w:p>
@@ -4035,7 +3938,15 @@
                 <w:sz w:val="24"/>
                 <w:szCs w:val="24"/>
               </w:rPr>
-              <w:t>/</w:t>
+              <w:t xml:space="preserve">//Update </w:t>
+            </w:r>
+            <w:r>
+              <w:rPr>
+                <w:rFonts w:asciiTheme="majorHAnsi" w:hAnsiTheme="majorHAnsi"/>
+                <w:b/>
+                <w:color w:val="FF0000"/>
+              </w:rPr>
+              <w:t>NhanVien</w:t>
             </w:r>
             <w:r>
               <w:rPr>
@@ -4045,45 +3956,7 @@
                 <w:sz w:val="24"/>
                 <w:szCs w:val="24"/>
               </w:rPr>
-              <w:t xml:space="preserve">/Update </w:t>
-            </w:r>
-            <w:r>
-              <w:rPr>
-                <w:rFonts w:asciiTheme="majorHAnsi" w:hAnsiTheme="majorHAnsi"/>
-                <w:b/>
-                <w:color w:val="FF0000"/>
-              </w:rPr>
-              <w:t>NhanVien</w:t>
-            </w:r>
-            <w:r>
-              <w:rPr>
-                <w:rFonts w:ascii="Times New Roman" w:hAnsi="Times New Roman"/>
-                <w:noProof/>
-                <w:color w:val="FF0000"/>
-                <w:sz w:val="24"/>
-                <w:szCs w:val="24"/>
-              </w:rPr>
-              <w:t xml:space="preserve">: dữ liệu bị lỗi, không thể </w:t>
-            </w:r>
-            <w:r>
-              <w:rPr>
-                <w:rFonts w:ascii="Times New Roman" w:hAnsi="Times New Roman"/>
-                <w:noProof/>
-                <w:color w:val="FF0000"/>
-                <w:sz w:val="24"/>
-                <w:szCs w:val="24"/>
-              </w:rPr>
-              <w:t>update</w:t>
-            </w:r>
-            <w:r>
-              <w:rPr>
-                <w:rFonts w:ascii="Times New Roman" w:hAnsi="Times New Roman"/>
-                <w:noProof/>
-                <w:color w:val="FF0000"/>
-                <w:sz w:val="24"/>
-                <w:szCs w:val="24"/>
-              </w:rPr>
-              <w:t xml:space="preserve"> </w:t>
+              <w:t xml:space="preserve">: dữ liệu bị lỗi, không thể update </w:t>
             </w:r>
             <w:r>
               <w:rPr>
@@ -4152,40 +4025,8 @@
                 <w:sz w:val="24"/>
                 <w:szCs w:val="24"/>
               </w:rPr>
-              <w:t>B</w:t>
-            </w:r>
-            <w:r>
-              <w:rPr>
-                <w:rFonts w:ascii="Times New Roman" w:hAnsi="Times New Roman"/>
-                <w:noProof/>
-                <w:color w:val="FF0000"/>
-                <w:sz w:val="24"/>
-                <w:szCs w:val="24"/>
-              </w:rPr>
-              <w:t>3</w:t>
-            </w:r>
-            <w:r>
-              <w:rPr>
-                <w:rFonts w:ascii="Times New Roman" w:hAnsi="Times New Roman"/>
-                <w:noProof/>
-                <w:color w:val="FF0000"/>
-                <w:sz w:val="24"/>
-                <w:szCs w:val="24"/>
-              </w:rPr>
-              <w:t xml:space="preserve">: </w:t>
-            </w:r>
-            <w:r>
-              <w:rPr>
-                <w:rFonts w:ascii="Times New Roman" w:hAnsi="Times New Roman"/>
-                <w:noProof/>
-                <w:color w:val="FF0000"/>
-                <w:sz w:val="24"/>
-                <w:szCs w:val="24"/>
-              </w:rPr>
-              <w:t>Read thông tin nhân viên</w:t>
-            </w:r>
-            <w:bookmarkStart w:id="6" w:name="_GoBack"/>
-            <w:bookmarkEnd w:id="6"/>
+              <w:t>B3: Read thông tin nhân viên</w:t>
+            </w:r>
           </w:p>
           <w:p>
             <w:pPr>
@@ -4596,10 +4437,10 @@
         <w:tblLook w:val="04A0" w:firstRow="1" w:lastRow="0" w:firstColumn="1" w:lastColumn="0" w:noHBand="0" w:noVBand="1"/>
       </w:tblPr>
       <w:tblGrid>
-        <w:gridCol w:w="4631"/>
-        <w:gridCol w:w="2612"/>
-        <w:gridCol w:w="4504"/>
-        <w:gridCol w:w="1440"/>
+        <w:gridCol w:w="5125"/>
+        <w:gridCol w:w="1620"/>
+        <w:gridCol w:w="4848"/>
+        <w:gridCol w:w="1594"/>
       </w:tblGrid>
       <w:tr>
         <w:trPr>
@@ -4671,7 +4512,13 @@
               <w:rPr>
                 <w:rFonts w:asciiTheme="majorHAnsi" w:hAnsiTheme="majorHAnsi"/>
               </w:rPr>
-              <w:t>thống kê hợp đồng có được trong tháng</w:t>
+              <w:t xml:space="preserve">thống kê </w:t>
+            </w:r>
+            <w:r>
+              <w:rPr>
+                <w:rFonts w:asciiTheme="majorHAnsi" w:hAnsiTheme="majorHAnsi"/>
+              </w:rPr>
+              <w:t>lịch xem nhà trong thời gian</w:t>
             </w:r>
           </w:p>
           <w:p>
@@ -4702,7 +4549,7 @@
               <w:rPr>
                 <w:rFonts w:asciiTheme="majorHAnsi" w:hAnsiTheme="majorHAnsi"/>
               </w:rPr>
-              <w:t>lập hợp đồng mới</w:t>
+              <w:t>xóa 1 lịch xem nhà trong khoảng thời gian admin truy vấn</w:t>
             </w:r>
           </w:p>
         </w:tc>
@@ -4718,84 +4565,87 @@
           </w:tcPr>
           <w:p>
             <w:pPr>
-              <w:jc w:val="center"/>
-              <w:rPr>
-                <w:rFonts w:asciiTheme="majorHAnsi" w:hAnsiTheme="majorHAnsi"/>
-                <w:b/>
-              </w:rPr>
-            </w:pPr>
-            <w:r>
-              <w:rPr>
-                <w:rFonts w:ascii="Times New Roman" w:eastAsia="Times New Roman" w:hAnsi="Times New Roman" w:cs="Times New Roman"/>
-                <w:b/>
-                <w:color w:val="000000" w:themeColor="text1"/>
-              </w:rPr>
-              <w:t>sp_ReadLogin</w:t>
-            </w:r>
-          </w:p>
-        </w:tc>
-        <w:tc>
-          <w:tcPr>
-            <w:tcW w:w="1620" w:type="dxa"/>
-            <w:vMerge w:val="restart"/>
-            <w:shd w:val="clear" w:color="auto" w:fill="C4BC96" w:themeFill="background2" w:themeFillShade="BF"/>
-          </w:tcPr>
-          <w:p>
-            <w:pPr>
-              <w:jc w:val="center"/>
-              <w:rPr>
-                <w:rFonts w:asciiTheme="majorHAnsi" w:hAnsiTheme="majorHAnsi"/>
-                <w:b/>
-              </w:rPr>
-            </w:pPr>
-            <w:r>
-              <w:rPr>
-                <w:rFonts w:asciiTheme="majorHAnsi" w:hAnsiTheme="majorHAnsi"/>
-                <w:b/>
-              </w:rPr>
-              <w:t>Khóa</w:t>
-            </w:r>
-          </w:p>
-          <w:p>
-            <w:pPr>
-              <w:rPr>
-                <w:rFonts w:asciiTheme="majorHAnsi" w:hAnsiTheme="majorHAnsi"/>
-              </w:rPr>
-            </w:pPr>
-          </w:p>
-          <w:p>
-            <w:pPr>
-              <w:rPr>
-                <w:rFonts w:asciiTheme="majorHAnsi" w:hAnsiTheme="majorHAnsi"/>
-                <w:b/>
-              </w:rPr>
-            </w:pPr>
-          </w:p>
-        </w:tc>
-        <w:tc>
-          <w:tcPr>
-            <w:tcW w:w="4848" w:type="dxa"/>
-            <w:shd w:val="clear" w:color="auto" w:fill="C4BC96" w:themeFill="background2" w:themeFillShade="BF"/>
-          </w:tcPr>
-          <w:p>
-            <w:pPr>
               <w:tabs>
                 <w:tab w:val="center" w:pos="1580"/>
                 <w:tab w:val="right" w:pos="3161"/>
               </w:tabs>
               <w:rPr>
-                <w:rFonts w:asciiTheme="majorHAnsi" w:hAnsiTheme="majorHAnsi"/>
-                <w:b/>
-              </w:rPr>
-            </w:pPr>
-            <w:r>
-              <w:rPr>
                 <w:rFonts w:ascii="Times New Roman" w:eastAsia="Times New Roman" w:hAnsi="Times New Roman" w:cs="Times New Roman"/>
                 <w:b/>
                 <w:color w:val="000000" w:themeColor="text1"/>
               </w:rPr>
+            </w:pPr>
+            <w:r>
+              <w:rPr>
+                <w:rFonts w:ascii="Times New Roman" w:eastAsia="Times New Roman" w:hAnsi="Times New Roman" w:cs="Times New Roman"/>
+                <w:b/>
+                <w:color w:val="000000" w:themeColor="text1"/>
+              </w:rPr>
+              <w:t>sp_Read_BaoCaoXemNha_Fix</w:t>
+            </w:r>
+          </w:p>
+        </w:tc>
+        <w:tc>
+          <w:tcPr>
+            <w:tcW w:w="1620" w:type="dxa"/>
+            <w:vMerge w:val="restart"/>
+            <w:shd w:val="clear" w:color="auto" w:fill="C4BC96" w:themeFill="background2" w:themeFillShade="BF"/>
+          </w:tcPr>
+          <w:p>
+            <w:pPr>
+              <w:jc w:val="center"/>
+              <w:rPr>
+                <w:rFonts w:asciiTheme="majorHAnsi" w:hAnsiTheme="majorHAnsi"/>
+                <w:b/>
+              </w:rPr>
+            </w:pPr>
+            <w:r>
+              <w:rPr>
+                <w:rFonts w:asciiTheme="majorHAnsi" w:hAnsiTheme="majorHAnsi"/>
+                <w:b/>
+              </w:rPr>
+              <w:t>Khóa</w:t>
+            </w:r>
+          </w:p>
+          <w:p>
+            <w:pPr>
+              <w:rPr>
+                <w:rFonts w:asciiTheme="majorHAnsi" w:hAnsiTheme="majorHAnsi"/>
+              </w:rPr>
+            </w:pPr>
+          </w:p>
+          <w:p>
+            <w:pPr>
+              <w:rPr>
+                <w:rFonts w:asciiTheme="majorHAnsi" w:hAnsiTheme="majorHAnsi"/>
+                <w:b/>
+              </w:rPr>
+            </w:pPr>
+          </w:p>
+        </w:tc>
+        <w:tc>
+          <w:tcPr>
+            <w:tcW w:w="4848" w:type="dxa"/>
+            <w:shd w:val="clear" w:color="auto" w:fill="C4BC96" w:themeFill="background2" w:themeFillShade="BF"/>
+          </w:tcPr>
+          <w:p>
+            <w:pPr>
+              <w:autoSpaceDE w:val="0"/>
+              <w:autoSpaceDN w:val="0"/>
+              <w:adjustRightInd w:val="0"/>
+              <w:rPr>
+                <w:rFonts w:ascii="Consolas" w:hAnsi="Consolas" w:cs="Consolas"/>
+                <w:sz w:val="19"/>
+                <w:szCs w:val="19"/>
+              </w:rPr>
+            </w:pPr>
+            <w:r>
+              <w:rPr>
+                <w:rFonts w:ascii="Times New Roman" w:eastAsia="Times New Roman" w:hAnsi="Times New Roman" w:cs="Times New Roman"/>
+                <w:b/>
+                <w:color w:val="000000" w:themeColor="text1"/>
+              </w:rPr>
               <w:tab/>
-              <w:t>sp_WriteResetPassword</w:t>
             </w:r>
             <w:r>
               <w:rPr>
@@ -4803,7 +4653,7 @@
                 <w:b/>
                 <w:color w:val="000000" w:themeColor="text1"/>
               </w:rPr>
-              <w:tab/>
+              <w:t>sp_DeleteXemNha</w:t>
             </w:r>
           </w:p>
         </w:tc>
@@ -4881,6 +4731,15 @@
               </w:rPr>
               <w:t>: @tuNgay, @denNgay</w:t>
             </w:r>
+            <w:r>
+              <w:rPr>
+                <w:rFonts w:asciiTheme="majorHAnsi" w:hAnsiTheme="majorHAnsi"/>
+                <w:b/>
+                <w:i/>
+                <w:u w:val="single"/>
+              </w:rPr>
+              <w:t>, @idChiNhanh</w:t>
+            </w:r>
           </w:p>
           <w:p>
             <w:pPr>
@@ -4945,7 +4804,13 @@
               <w:rPr>
                 <w:rFonts w:asciiTheme="majorHAnsi" w:hAnsiTheme="majorHAnsi"/>
               </w:rPr>
-              <w:t>: thông tin hợp đồng</w:t>
+              <w:t xml:space="preserve">: </w:t>
+            </w:r>
+            <w:r>
+              <w:rPr>
+                <w:rFonts w:asciiTheme="majorHAnsi" w:hAnsiTheme="majorHAnsi"/>
+              </w:rPr>
+              <w:t>@ID</w:t>
             </w:r>
           </w:p>
           <w:p>
@@ -4968,7 +4833,13 @@
               <w:rPr>
                 <w:rFonts w:asciiTheme="majorHAnsi" w:hAnsiTheme="majorHAnsi"/>
               </w:rPr>
-              <w:t>: true or false</w:t>
+              <w:t xml:space="preserve">: </w:t>
+            </w:r>
+            <w:r>
+              <w:rPr>
+                <w:rFonts w:asciiTheme="majorHAnsi" w:hAnsiTheme="majorHAnsi"/>
+              </w:rPr>
+              <w:t>int</w:t>
             </w:r>
           </w:p>
         </w:tc>
@@ -5124,97 +4995,10 @@
               <w:rPr>
                 <w:rFonts w:ascii="Times New Roman" w:hAnsi="Times New Roman"/>
                 <w:noProof/>
-                <w:color w:val="0000FF"/>
                 <w:sz w:val="24"/>
                 <w:szCs w:val="24"/>
               </w:rPr>
             </w:pPr>
-            <w:r>
-              <w:rPr>
-                <w:rFonts w:ascii="Times New Roman" w:hAnsi="Times New Roman"/>
-                <w:noProof/>
-                <w:color w:val="0000FF"/>
-                <w:sz w:val="24"/>
-                <w:szCs w:val="24"/>
-              </w:rPr>
-              <w:t>SET</w:t>
-            </w:r>
-            <w:r>
-              <w:rPr>
-                <w:rFonts w:ascii="Times New Roman" w:hAnsi="Times New Roman"/>
-                <w:noProof/>
-                <w:sz w:val="24"/>
-                <w:szCs w:val="24"/>
-              </w:rPr>
-              <w:t xml:space="preserve"> </w:t>
-            </w:r>
-            <w:r>
-              <w:rPr>
-                <w:rFonts w:ascii="Times New Roman" w:hAnsi="Times New Roman"/>
-                <w:noProof/>
-                <w:color w:val="0000FF"/>
-                <w:sz w:val="24"/>
-                <w:szCs w:val="24"/>
-              </w:rPr>
-              <w:t>TRANSACTION</w:t>
-            </w:r>
-            <w:r>
-              <w:rPr>
-                <w:rFonts w:ascii="Times New Roman" w:hAnsi="Times New Roman"/>
-                <w:noProof/>
-                <w:sz w:val="24"/>
-                <w:szCs w:val="24"/>
-              </w:rPr>
-              <w:t xml:space="preserve"> </w:t>
-            </w:r>
-            <w:r>
-              <w:rPr>
-                <w:rFonts w:ascii="Times New Roman" w:hAnsi="Times New Roman"/>
-                <w:noProof/>
-                <w:color w:val="0000FF"/>
-                <w:sz w:val="24"/>
-                <w:szCs w:val="24"/>
-              </w:rPr>
-              <w:t>ISOLATION</w:t>
-            </w:r>
-          </w:p>
-          <w:p>
-            <w:pPr>
-              <w:autoSpaceDE w:val="0"/>
-              <w:autoSpaceDN w:val="0"/>
-              <w:adjustRightInd w:val="0"/>
-              <w:rPr>
-                <w:rFonts w:ascii="Times New Roman" w:hAnsi="Times New Roman"/>
-                <w:noProof/>
-                <w:sz w:val="24"/>
-                <w:szCs w:val="24"/>
-              </w:rPr>
-            </w:pPr>
-            <w:r>
-              <w:rPr>
-                <w:rFonts w:ascii="Times New Roman" w:hAnsi="Times New Roman"/>
-                <w:noProof/>
-                <w:color w:val="0000FF"/>
-                <w:sz w:val="24"/>
-                <w:szCs w:val="24"/>
-              </w:rPr>
-              <w:t>LEVEL</w:t>
-            </w:r>
-            <w:r>
-              <w:rPr>
-                <w:rFonts w:ascii="Times New Roman" w:hAnsi="Times New Roman"/>
-                <w:noProof/>
-                <w:sz w:val="24"/>
-                <w:szCs w:val="24"/>
-              </w:rPr>
-              <w:t xml:space="preserve"> </w:t>
-            </w:r>
-            <w:r>
-              <w:rPr>
-                <w:color w:val="FF0000"/>
-              </w:rPr>
-              <w:t>SERIALIZABLE</w:t>
-            </w:r>
           </w:p>
         </w:tc>
         <w:tc>
@@ -5330,7 +5114,7 @@
               <w:rPr>
                 <w:rFonts w:ascii="Times New Roman" w:hAnsi="Times New Roman"/>
                 <w:noProof/>
-                <w:color w:val="000000" w:themeColor="text1"/>
+                <w:color w:val="FF0000"/>
                 <w:sz w:val="24"/>
                 <w:szCs w:val="24"/>
               </w:rPr>
@@ -5339,102 +5123,31 @@
               <w:rPr>
                 <w:rFonts w:ascii="Times New Roman" w:hAnsi="Times New Roman"/>
                 <w:noProof/>
-                <w:color w:val="0070C0"/>
+                <w:color w:val="FF0000"/>
                 <w:sz w:val="24"/>
                 <w:szCs w:val="24"/>
               </w:rPr>
-              <w:lastRenderedPageBreak/>
-              <w:t xml:space="preserve">select </w:t>
+              <w:t xml:space="preserve">B1: Kiểm tra </w:t>
             </w:r>
             <w:r>
               <w:rPr>
                 <w:rFonts w:ascii="Times New Roman" w:hAnsi="Times New Roman"/>
                 <w:noProof/>
-                <w:color w:val="000000" w:themeColor="text1"/>
+                <w:color w:val="FF0000"/>
                 <w:sz w:val="24"/>
                 <w:szCs w:val="24"/>
               </w:rPr>
-              <w:t xml:space="preserve">nv.Ma </w:t>
+              <w:t>dữ liệu</w:t>
             </w:r>
             <w:r>
               <w:rPr>
                 <w:rFonts w:ascii="Times New Roman" w:hAnsi="Times New Roman"/>
                 <w:noProof/>
-                <w:color w:val="0070C0"/>
+                <w:color w:val="FF0000"/>
                 <w:sz w:val="24"/>
                 <w:szCs w:val="24"/>
               </w:rPr>
-              <w:t xml:space="preserve">as </w:t>
-            </w:r>
-            <w:r>
-              <w:rPr>
-                <w:rFonts w:ascii="Times New Roman" w:hAnsi="Times New Roman"/>
-                <w:noProof/>
-                <w:color w:val="000000" w:themeColor="text1"/>
-                <w:sz w:val="24"/>
-                <w:szCs w:val="24"/>
-              </w:rPr>
-              <w:t xml:space="preserve">MaNV, nv.Ten </w:t>
-            </w:r>
-            <w:r>
-              <w:rPr>
-                <w:rFonts w:ascii="Times New Roman" w:hAnsi="Times New Roman"/>
-                <w:noProof/>
-                <w:color w:val="0070C0"/>
-                <w:sz w:val="24"/>
-                <w:szCs w:val="24"/>
-              </w:rPr>
-              <w:t xml:space="preserve">as </w:t>
-            </w:r>
-            <w:r>
-              <w:rPr>
-                <w:rFonts w:ascii="Times New Roman" w:hAnsi="Times New Roman"/>
-                <w:noProof/>
-                <w:color w:val="000000" w:themeColor="text1"/>
-                <w:sz w:val="24"/>
-                <w:szCs w:val="24"/>
-              </w:rPr>
-              <w:t xml:space="preserve">TenNV, </w:t>
-            </w:r>
-            <w:r>
-              <w:rPr>
-                <w:rFonts w:ascii="Times New Roman" w:hAnsi="Times New Roman"/>
-                <w:noProof/>
-                <w:color w:val="0070C0"/>
-                <w:sz w:val="24"/>
-                <w:szCs w:val="24"/>
-              </w:rPr>
-              <w:t>sum</w:t>
-            </w:r>
-            <w:r>
-              <w:rPr>
-                <w:rFonts w:ascii="Times New Roman" w:hAnsi="Times New Roman"/>
-                <w:noProof/>
-                <w:color w:val="000000" w:themeColor="text1"/>
-                <w:sz w:val="24"/>
-                <w:szCs w:val="24"/>
-              </w:rPr>
-              <w:t xml:space="preserve">(hd.TongTien) </w:t>
-            </w:r>
-            <w:r>
-              <w:rPr>
-                <w:rFonts w:ascii="Times New Roman" w:hAnsi="Times New Roman"/>
-                <w:noProof/>
-                <w:color w:val="0070C0"/>
-                <w:sz w:val="24"/>
-                <w:szCs w:val="24"/>
-              </w:rPr>
-              <w:t xml:space="preserve">as </w:t>
-            </w:r>
-            <w:r>
-              <w:rPr>
-                <w:rFonts w:ascii="Times New Roman" w:hAnsi="Times New Roman"/>
-                <w:noProof/>
-                <w:color w:val="000000" w:themeColor="text1"/>
-                <w:sz w:val="24"/>
-                <w:szCs w:val="24"/>
-              </w:rPr>
-              <w:t>TongTien</w:t>
+              <w:t xml:space="preserve"> có tồn tại</w:t>
             </w:r>
           </w:p>
           <w:p>
@@ -5443,132 +5156,287 @@
               <w:autoSpaceDN w:val="0"/>
               <w:adjustRightInd w:val="0"/>
               <w:rPr>
-                <w:rFonts w:ascii="Times New Roman" w:hAnsi="Times New Roman"/>
-                <w:noProof/>
-                <w:color w:val="000000" w:themeColor="text1"/>
-                <w:sz w:val="24"/>
-                <w:szCs w:val="24"/>
-              </w:rPr>
-            </w:pPr>
-            <w:r>
-              <w:rPr>
-                <w:rFonts w:ascii="Times New Roman" w:hAnsi="Times New Roman"/>
-                <w:noProof/>
-                <w:color w:val="0070C0"/>
-                <w:sz w:val="24"/>
-                <w:szCs w:val="24"/>
-              </w:rPr>
-              <w:t xml:space="preserve">from </w:t>
-            </w:r>
-            <w:r>
-              <w:rPr>
-                <w:rFonts w:ascii="Times New Roman" w:hAnsi="Times New Roman"/>
-                <w:noProof/>
-                <w:color w:val="000000" w:themeColor="text1"/>
-                <w:sz w:val="24"/>
-                <w:szCs w:val="24"/>
+                <w:rFonts w:ascii="Consolas" w:hAnsi="Consolas" w:cs="Consolas"/>
+                <w:sz w:val="19"/>
+                <w:szCs w:val="19"/>
+              </w:rPr>
+            </w:pPr>
+            <w:r>
+              <w:rPr>
+                <w:rFonts w:ascii="Consolas" w:hAnsi="Consolas" w:cs="Consolas"/>
+                <w:color w:val="0000FF"/>
+                <w:sz w:val="19"/>
+                <w:szCs w:val="19"/>
+              </w:rPr>
+              <w:lastRenderedPageBreak/>
+              <w:t>IF</w:t>
+            </w:r>
+            <w:r>
+              <w:rPr>
+                <w:rFonts w:ascii="Consolas" w:hAnsi="Consolas" w:cs="Consolas"/>
+                <w:sz w:val="19"/>
+                <w:szCs w:val="19"/>
+              </w:rPr>
+              <w:t xml:space="preserve"> </w:t>
+            </w:r>
+            <w:r>
+              <w:rPr>
+                <w:rFonts w:ascii="Consolas" w:hAnsi="Consolas" w:cs="Consolas"/>
+                <w:color w:val="808080"/>
+                <w:sz w:val="19"/>
+                <w:szCs w:val="19"/>
+              </w:rPr>
+              <w:t>NOT</w:t>
+            </w:r>
+            <w:r>
+              <w:rPr>
+                <w:rFonts w:ascii="Consolas" w:hAnsi="Consolas" w:cs="Consolas"/>
+                <w:sz w:val="19"/>
+                <w:szCs w:val="19"/>
+              </w:rPr>
+              <w:t xml:space="preserve"> </w:t>
+            </w:r>
+            <w:r>
+              <w:rPr>
+                <w:rFonts w:ascii="Consolas" w:hAnsi="Consolas" w:cs="Consolas"/>
+                <w:color w:val="808080"/>
+                <w:sz w:val="19"/>
+                <w:szCs w:val="19"/>
+              </w:rPr>
+              <w:t>EXISTS(</w:t>
+            </w:r>
+            <w:r>
+              <w:rPr>
+                <w:rFonts w:ascii="Consolas" w:hAnsi="Consolas" w:cs="Consolas"/>
+                <w:color w:val="0000FF"/>
+                <w:sz w:val="19"/>
+                <w:szCs w:val="19"/>
+              </w:rPr>
+              <w:t>SELECT</w:t>
+            </w:r>
+            <w:r>
+              <w:rPr>
+                <w:rFonts w:ascii="Consolas" w:hAnsi="Consolas" w:cs="Consolas"/>
+                <w:sz w:val="19"/>
+                <w:szCs w:val="19"/>
+              </w:rPr>
+              <w:t xml:space="preserve"> ID </w:t>
+            </w:r>
+            <w:r>
+              <w:rPr>
+                <w:rFonts w:ascii="Consolas" w:hAnsi="Consolas" w:cs="Consolas"/>
+                <w:color w:val="0000FF"/>
+                <w:sz w:val="19"/>
+                <w:szCs w:val="19"/>
+              </w:rPr>
+              <w:t>FROM</w:t>
+            </w:r>
+            <w:r>
+              <w:rPr>
+                <w:rFonts w:ascii="Consolas" w:hAnsi="Consolas" w:cs="Consolas"/>
+                <w:sz w:val="19"/>
+                <w:szCs w:val="19"/>
+              </w:rPr>
+              <w:t xml:space="preserve"> XemNha </w:t>
+            </w:r>
+            <w:r>
+              <w:rPr>
+                <w:rFonts w:ascii="Consolas" w:hAnsi="Consolas" w:cs="Consolas"/>
+                <w:color w:val="0000FF"/>
+                <w:sz w:val="19"/>
+                <w:szCs w:val="19"/>
+              </w:rPr>
+              <w:t>WHERE</w:t>
+            </w:r>
+            <w:r>
+              <w:rPr>
+                <w:rFonts w:ascii="Consolas" w:hAnsi="Consolas" w:cs="Consolas"/>
+                <w:sz w:val="19"/>
+                <w:szCs w:val="19"/>
+              </w:rPr>
+              <w:t xml:space="preserve"> </w:t>
+            </w:r>
+            <w:r>
+              <w:rPr>
+                <w:rFonts w:ascii="Consolas" w:hAnsi="Consolas" w:cs="Consolas"/>
+                <w:color w:val="FF00FF"/>
+                <w:sz w:val="19"/>
+                <w:szCs w:val="19"/>
+              </w:rPr>
+              <w:t>CONVERT</w:t>
+            </w:r>
+            <w:r>
+              <w:rPr>
+                <w:rFonts w:ascii="Consolas" w:hAnsi="Consolas" w:cs="Consolas"/>
+                <w:color w:val="808080"/>
+                <w:sz w:val="19"/>
+                <w:szCs w:val="19"/>
               </w:rPr>
               <w:t>(</w:t>
             </w:r>
             <w:r>
               <w:rPr>
-                <w:rFonts w:ascii="Times New Roman" w:hAnsi="Times New Roman"/>
-                <w:noProof/>
-                <w:color w:val="0070C0"/>
-                <w:sz w:val="24"/>
-                <w:szCs w:val="24"/>
-              </w:rPr>
-              <w:t xml:space="preserve">select </w:t>
-            </w:r>
-            <w:r>
-              <w:rPr>
-                <w:rFonts w:ascii="Times New Roman" w:hAnsi="Times New Roman"/>
-                <w:noProof/>
-                <w:color w:val="000000" w:themeColor="text1"/>
-                <w:sz w:val="24"/>
-                <w:szCs w:val="24"/>
-              </w:rPr>
-              <w:t xml:space="preserve">IDNV, TongTien, ThoiGianKyHopDong </w:t>
-            </w:r>
-            <w:r>
-              <w:rPr>
-                <w:rFonts w:ascii="Times New Roman" w:hAnsi="Times New Roman"/>
-                <w:noProof/>
-                <w:color w:val="0070C0"/>
-                <w:sz w:val="24"/>
-                <w:szCs w:val="24"/>
-              </w:rPr>
-              <w:t xml:space="preserve">from </w:t>
-            </w:r>
-            <w:r>
-              <w:rPr>
-                <w:rFonts w:ascii="Times New Roman" w:hAnsi="Times New Roman"/>
-                <w:noProof/>
-                <w:color w:val="000000" w:themeColor="text1"/>
-                <w:sz w:val="24"/>
-                <w:szCs w:val="24"/>
-              </w:rPr>
-              <w:t xml:space="preserve">HopDongThue </w:t>
-            </w:r>
-            <w:r>
-              <w:rPr>
-                <w:rFonts w:ascii="Times New Roman" w:hAnsi="Times New Roman"/>
-                <w:noProof/>
-                <w:color w:val="0070C0"/>
-                <w:sz w:val="24"/>
-                <w:szCs w:val="24"/>
-              </w:rPr>
-              <w:t xml:space="preserve">where </w:t>
-            </w:r>
-            <w:r>
-              <w:rPr>
-                <w:rFonts w:ascii="Times New Roman" w:hAnsi="Times New Roman"/>
-                <w:noProof/>
-                <w:color w:val="000000" w:themeColor="text1"/>
-                <w:sz w:val="24"/>
-                <w:szCs w:val="24"/>
-              </w:rPr>
-              <w:t xml:space="preserve">ThoiGianKyHopDong &gt;= @tuNgay </w:t>
-            </w:r>
-            <w:r>
-              <w:rPr>
-                <w:rFonts w:ascii="Times New Roman" w:hAnsi="Times New Roman"/>
-                <w:noProof/>
-                <w:color w:val="0070C0"/>
-                <w:sz w:val="24"/>
-                <w:szCs w:val="24"/>
-              </w:rPr>
-              <w:t xml:space="preserve">and </w:t>
-            </w:r>
-            <w:r>
-              <w:rPr>
-                <w:rFonts w:ascii="Times New Roman" w:hAnsi="Times New Roman"/>
-                <w:noProof/>
-                <w:color w:val="000000" w:themeColor="text1"/>
-                <w:sz w:val="24"/>
-                <w:szCs w:val="24"/>
-              </w:rPr>
-              <w:t xml:space="preserve">ThoiGianKyHopDong &lt;= @denNgay) </w:t>
-            </w:r>
-            <w:r>
-              <w:rPr>
-                <w:rFonts w:ascii="Times New Roman" w:hAnsi="Times New Roman"/>
-                <w:noProof/>
-                <w:color w:val="0070C0"/>
-                <w:sz w:val="24"/>
-                <w:szCs w:val="24"/>
-              </w:rPr>
-              <w:t xml:space="preserve">as </w:t>
-            </w:r>
-            <w:r>
-              <w:rPr>
-                <w:rFonts w:ascii="Times New Roman" w:hAnsi="Times New Roman"/>
-                <w:noProof/>
-                <w:color w:val="000000" w:themeColor="text1"/>
-                <w:sz w:val="24"/>
-                <w:szCs w:val="24"/>
-              </w:rPr>
-              <w:t>hd</w:t>
+                <w:rFonts w:ascii="Consolas" w:hAnsi="Consolas" w:cs="Consolas"/>
+                <w:color w:val="0000FF"/>
+                <w:sz w:val="19"/>
+                <w:szCs w:val="19"/>
+              </w:rPr>
+              <w:t>date</w:t>
+            </w:r>
+            <w:r>
+              <w:rPr>
+                <w:rFonts w:ascii="Consolas" w:hAnsi="Consolas" w:cs="Consolas"/>
+                <w:color w:val="808080"/>
+                <w:sz w:val="19"/>
+                <w:szCs w:val="19"/>
+              </w:rPr>
+              <w:t>,</w:t>
+            </w:r>
+            <w:r>
+              <w:rPr>
+                <w:rFonts w:ascii="Consolas" w:hAnsi="Consolas" w:cs="Consolas"/>
+                <w:sz w:val="19"/>
+                <w:szCs w:val="19"/>
+              </w:rPr>
+              <w:t xml:space="preserve"> ThoiGianXem</w:t>
+            </w:r>
+            <w:r>
+              <w:rPr>
+                <w:rFonts w:ascii="Consolas" w:hAnsi="Consolas" w:cs="Consolas"/>
+                <w:color w:val="808080"/>
+                <w:sz w:val="19"/>
+                <w:szCs w:val="19"/>
+              </w:rPr>
+              <w:t>)</w:t>
+            </w:r>
+            <w:r>
+              <w:rPr>
+                <w:rFonts w:ascii="Consolas" w:hAnsi="Consolas" w:cs="Consolas"/>
+                <w:sz w:val="19"/>
+                <w:szCs w:val="19"/>
+              </w:rPr>
+              <w:t xml:space="preserve">  </w:t>
+            </w:r>
+            <w:r>
+              <w:rPr>
+                <w:rFonts w:ascii="Consolas" w:hAnsi="Consolas" w:cs="Consolas"/>
+                <w:color w:val="808080"/>
+                <w:sz w:val="19"/>
+                <w:szCs w:val="19"/>
+              </w:rPr>
+              <w:t>&gt;=</w:t>
+            </w:r>
+            <w:r>
+              <w:rPr>
+                <w:rFonts w:ascii="Consolas" w:hAnsi="Consolas" w:cs="Consolas"/>
+                <w:sz w:val="19"/>
+                <w:szCs w:val="19"/>
+              </w:rPr>
+              <w:t xml:space="preserve"> @tuNgay </w:t>
+            </w:r>
+            <w:r>
+              <w:rPr>
+                <w:rFonts w:ascii="Consolas" w:hAnsi="Consolas" w:cs="Consolas"/>
+                <w:color w:val="808080"/>
+                <w:sz w:val="19"/>
+                <w:szCs w:val="19"/>
+              </w:rPr>
+              <w:t>and</w:t>
+            </w:r>
+            <w:r>
+              <w:rPr>
+                <w:rFonts w:ascii="Consolas" w:hAnsi="Consolas" w:cs="Consolas"/>
+                <w:sz w:val="19"/>
+                <w:szCs w:val="19"/>
+              </w:rPr>
+              <w:t xml:space="preserve"> </w:t>
+            </w:r>
+            <w:r>
+              <w:rPr>
+                <w:rFonts w:ascii="Consolas" w:hAnsi="Consolas" w:cs="Consolas"/>
+                <w:color w:val="FF00FF"/>
+                <w:sz w:val="19"/>
+                <w:szCs w:val="19"/>
+              </w:rPr>
+              <w:t>CONVERT</w:t>
+            </w:r>
+            <w:r>
+              <w:rPr>
+                <w:rFonts w:ascii="Consolas" w:hAnsi="Consolas" w:cs="Consolas"/>
+                <w:color w:val="808080"/>
+                <w:sz w:val="19"/>
+                <w:szCs w:val="19"/>
+              </w:rPr>
+              <w:t>(</w:t>
+            </w:r>
+            <w:r>
+              <w:rPr>
+                <w:rFonts w:ascii="Consolas" w:hAnsi="Consolas" w:cs="Consolas"/>
+                <w:color w:val="0000FF"/>
+                <w:sz w:val="19"/>
+                <w:szCs w:val="19"/>
+              </w:rPr>
+              <w:t>date</w:t>
+            </w:r>
+            <w:r>
+              <w:rPr>
+                <w:rFonts w:ascii="Consolas" w:hAnsi="Consolas" w:cs="Consolas"/>
+                <w:color w:val="808080"/>
+                <w:sz w:val="19"/>
+                <w:szCs w:val="19"/>
+              </w:rPr>
+              <w:t>,</w:t>
+            </w:r>
+            <w:r>
+              <w:rPr>
+                <w:rFonts w:ascii="Consolas" w:hAnsi="Consolas" w:cs="Consolas"/>
+                <w:sz w:val="19"/>
+                <w:szCs w:val="19"/>
+              </w:rPr>
+              <w:t xml:space="preserve"> ThoiGianXem</w:t>
+            </w:r>
+            <w:r>
+              <w:rPr>
+                <w:rFonts w:ascii="Consolas" w:hAnsi="Consolas" w:cs="Consolas"/>
+                <w:color w:val="808080"/>
+                <w:sz w:val="19"/>
+                <w:szCs w:val="19"/>
+              </w:rPr>
+              <w:t>)</w:t>
+            </w:r>
+            <w:r>
+              <w:rPr>
+                <w:rFonts w:ascii="Consolas" w:hAnsi="Consolas" w:cs="Consolas"/>
+                <w:sz w:val="19"/>
+                <w:szCs w:val="19"/>
+              </w:rPr>
+              <w:t xml:space="preserve">  </w:t>
+            </w:r>
+            <w:r>
+              <w:rPr>
+                <w:rFonts w:ascii="Consolas" w:hAnsi="Consolas" w:cs="Consolas"/>
+                <w:color w:val="808080"/>
+                <w:sz w:val="19"/>
+                <w:szCs w:val="19"/>
+              </w:rPr>
+              <w:t>&lt;=</w:t>
+            </w:r>
+            <w:r>
+              <w:rPr>
+                <w:rFonts w:ascii="Consolas" w:hAnsi="Consolas" w:cs="Consolas"/>
+                <w:sz w:val="19"/>
+                <w:szCs w:val="19"/>
+              </w:rPr>
+              <w:t xml:space="preserve"> @denNgay</w:t>
+            </w:r>
+            <w:r>
+              <w:rPr>
+                <w:rFonts w:ascii="Consolas" w:hAnsi="Consolas" w:cs="Consolas"/>
+                <w:color w:val="808080"/>
+                <w:sz w:val="19"/>
+                <w:szCs w:val="19"/>
+              </w:rPr>
+              <w:t>)</w:t>
             </w:r>
           </w:p>
           <w:p>
@@ -5577,112 +5445,19 @@
               <w:autoSpaceDN w:val="0"/>
               <w:adjustRightInd w:val="0"/>
               <w:rPr>
-                <w:rFonts w:ascii="Times New Roman" w:hAnsi="Times New Roman"/>
-                <w:noProof/>
-                <w:color w:val="000000" w:themeColor="text1"/>
-                <w:sz w:val="24"/>
-                <w:szCs w:val="24"/>
-              </w:rPr>
-            </w:pPr>
-            <w:r>
-              <w:rPr>
-                <w:rFonts w:ascii="Times New Roman" w:hAnsi="Times New Roman"/>
-                <w:noProof/>
-                <w:color w:val="0070C0"/>
-                <w:sz w:val="24"/>
-                <w:szCs w:val="24"/>
-              </w:rPr>
-              <w:t xml:space="preserve">inner join </w:t>
-            </w:r>
-            <w:r>
-              <w:rPr>
-                <w:rFonts w:ascii="Times New Roman" w:hAnsi="Times New Roman"/>
-                <w:noProof/>
-                <w:color w:val="000000" w:themeColor="text1"/>
-                <w:sz w:val="24"/>
-                <w:szCs w:val="24"/>
-              </w:rPr>
-              <w:t>(</w:t>
-            </w:r>
-            <w:r>
-              <w:rPr>
-                <w:rFonts w:ascii="Times New Roman" w:hAnsi="Times New Roman"/>
-                <w:noProof/>
-                <w:color w:val="0070C0"/>
-                <w:sz w:val="24"/>
-                <w:szCs w:val="24"/>
-              </w:rPr>
-              <w:t xml:space="preserve">select </w:t>
-            </w:r>
-            <w:r>
-              <w:rPr>
-                <w:rFonts w:ascii="Times New Roman" w:hAnsi="Times New Roman"/>
-                <w:noProof/>
-                <w:color w:val="000000" w:themeColor="text1"/>
-                <w:sz w:val="24"/>
-                <w:szCs w:val="24"/>
-              </w:rPr>
-              <w:t xml:space="preserve">ID, Ma, Ten </w:t>
-            </w:r>
-            <w:r>
-              <w:rPr>
-                <w:rFonts w:ascii="Times New Roman" w:hAnsi="Times New Roman"/>
-                <w:noProof/>
-                <w:color w:val="0070C0"/>
-                <w:sz w:val="24"/>
-                <w:szCs w:val="24"/>
-              </w:rPr>
-              <w:t xml:space="preserve">from </w:t>
-            </w:r>
-            <w:r>
-              <w:rPr>
-                <w:rFonts w:ascii="Times New Roman" w:hAnsi="Times New Roman"/>
-                <w:noProof/>
-                <w:color w:val="000000" w:themeColor="text1"/>
-                <w:sz w:val="24"/>
-                <w:szCs w:val="24"/>
-              </w:rPr>
-              <w:t xml:space="preserve">NhanVien) </w:t>
-            </w:r>
-            <w:r>
-              <w:rPr>
-                <w:rFonts w:ascii="Times New Roman" w:hAnsi="Times New Roman"/>
-                <w:noProof/>
-                <w:color w:val="0070C0"/>
-                <w:sz w:val="24"/>
-                <w:szCs w:val="24"/>
-              </w:rPr>
-              <w:t xml:space="preserve">as </w:t>
-            </w:r>
-            <w:r>
-              <w:rPr>
-                <w:rFonts w:ascii="Times New Roman" w:hAnsi="Times New Roman"/>
-                <w:noProof/>
-                <w:color w:val="000000" w:themeColor="text1"/>
-                <w:sz w:val="24"/>
-                <w:szCs w:val="24"/>
-              </w:rPr>
-              <w:t xml:space="preserve">nv </w:t>
-            </w:r>
-            <w:r>
-              <w:rPr>
-                <w:rFonts w:ascii="Times New Roman" w:hAnsi="Times New Roman"/>
-                <w:noProof/>
-                <w:color w:val="0070C0"/>
-                <w:sz w:val="24"/>
-                <w:szCs w:val="24"/>
-              </w:rPr>
-              <w:t xml:space="preserve">on </w:t>
-            </w:r>
-            <w:r>
-              <w:rPr>
-                <w:rFonts w:ascii="Times New Roman" w:hAnsi="Times New Roman"/>
-                <w:noProof/>
-                <w:color w:val="000000" w:themeColor="text1"/>
-                <w:sz w:val="24"/>
-                <w:szCs w:val="24"/>
-              </w:rPr>
-              <w:t>hd.IDNV = nv.ID</w:t>
+                <w:rFonts w:ascii="Consolas" w:hAnsi="Consolas" w:cs="Consolas"/>
+                <w:sz w:val="19"/>
+                <w:szCs w:val="19"/>
+              </w:rPr>
+            </w:pPr>
+            <w:r>
+              <w:rPr>
+                <w:rFonts w:ascii="Consolas" w:hAnsi="Consolas" w:cs="Consolas"/>
+                <w:color w:val="0000FF"/>
+                <w:sz w:val="19"/>
+                <w:szCs w:val="19"/>
+              </w:rPr>
+              <w:t>BEGIN</w:t>
             </w:r>
           </w:p>
           <w:p>
@@ -5691,81 +5466,261 @@
               <w:autoSpaceDN w:val="0"/>
               <w:adjustRightInd w:val="0"/>
               <w:rPr>
-                <w:rFonts w:ascii="Times New Roman" w:hAnsi="Times New Roman" w:cs="Times New Roman"/>
-                <w:color w:val="000000" w:themeColor="text1"/>
-                <w:szCs w:val="19"/>
-              </w:rPr>
-            </w:pPr>
-            <w:r>
-              <w:rPr>
-                <w:rFonts w:ascii="Times New Roman" w:hAnsi="Times New Roman"/>
-                <w:noProof/>
-                <w:color w:val="0070C0"/>
-                <w:sz w:val="24"/>
-                <w:szCs w:val="24"/>
-              </w:rPr>
-              <w:t xml:space="preserve">group by </w:t>
-            </w:r>
-            <w:r>
-              <w:rPr>
-                <w:rFonts w:ascii="Times New Roman" w:hAnsi="Times New Roman"/>
-                <w:noProof/>
-                <w:color w:val="000000" w:themeColor="text1"/>
-                <w:sz w:val="24"/>
-                <w:szCs w:val="24"/>
-              </w:rPr>
-              <w:t>nv.Ma, nv.Ten</w:t>
-            </w:r>
-          </w:p>
-        </w:tc>
-        <w:tc>
-          <w:tcPr>
-            <w:tcW w:w="1620" w:type="dxa"/>
-            <w:vAlign w:val="center"/>
-          </w:tcPr>
-          <w:p>
-            <w:pPr>
-              <w:jc w:val="center"/>
-              <w:rPr>
-                <w:rFonts w:asciiTheme="majorHAnsi" w:hAnsiTheme="majorHAnsi"/>
-                <w:b/>
+                <w:rFonts w:ascii="Consolas" w:hAnsi="Consolas" w:cs="Consolas"/>
+                <w:sz w:val="19"/>
+                <w:szCs w:val="19"/>
+              </w:rPr>
+            </w:pPr>
+            <w:r>
+              <w:rPr>
+                <w:rFonts w:ascii="Consolas" w:hAnsi="Consolas" w:cs="Consolas"/>
+                <w:sz w:val="19"/>
+                <w:szCs w:val="19"/>
+              </w:rPr>
+              <w:tab/>
+            </w:r>
+            <w:r>
+              <w:rPr>
+                <w:rFonts w:ascii="Consolas" w:hAnsi="Consolas" w:cs="Consolas"/>
+                <w:color w:val="0000FF"/>
+                <w:sz w:val="19"/>
+                <w:szCs w:val="19"/>
+              </w:rPr>
+              <w:t>PRINT</w:t>
+            </w:r>
+            <w:r>
+              <w:rPr>
+                <w:rFonts w:ascii="Consolas" w:hAnsi="Consolas" w:cs="Consolas"/>
+                <w:sz w:val="19"/>
+                <w:szCs w:val="19"/>
+              </w:rPr>
+              <w:t xml:space="preserve"> </w:t>
+            </w:r>
+            <w:r>
+              <w:rPr>
+                <w:rFonts w:ascii="Consolas" w:hAnsi="Consolas" w:cs="Consolas"/>
                 <w:color w:val="FF0000"/>
-              </w:rPr>
-            </w:pPr>
-            <w:r>
-              <w:rPr>
-                <w:rFonts w:asciiTheme="majorHAnsi" w:hAnsiTheme="majorHAnsi"/>
-                <w:b/>
-                <w:color w:val="FF0000"/>
-              </w:rPr>
-              <w:t>R(A)</w:t>
-            </w:r>
-          </w:p>
-          <w:p>
-            <w:pPr>
-              <w:jc w:val="center"/>
-              <w:rPr>
-                <w:rFonts w:asciiTheme="majorHAnsi" w:hAnsiTheme="majorHAnsi"/>
-              </w:rPr>
-            </w:pPr>
-            <w:r>
-              <w:rPr>
-                <w:rFonts w:asciiTheme="majorHAnsi" w:hAnsiTheme="majorHAnsi"/>
-              </w:rPr>
-              <w:t>Xin khoóa đọc bảng hợp đồng, điều ThoiGianKyHopDongkiện trong khoảng ngày</w:t>
-            </w:r>
-          </w:p>
-        </w:tc>
-        <w:tc>
-          <w:tcPr>
-            <w:tcW w:w="4848" w:type="dxa"/>
-            <w:vAlign w:val="center"/>
-          </w:tcPr>
+                <w:sz w:val="19"/>
+                <w:szCs w:val="19"/>
+              </w:rPr>
+              <w:t>N'Khong co du lieu'</w:t>
+            </w:r>
+          </w:p>
           <w:p>
             <w:pPr>
               <w:autoSpaceDE w:val="0"/>
               <w:autoSpaceDN w:val="0"/>
               <w:adjustRightInd w:val="0"/>
+              <w:rPr>
+                <w:rFonts w:ascii="Consolas" w:hAnsi="Consolas" w:cs="Consolas"/>
+                <w:sz w:val="19"/>
+                <w:szCs w:val="19"/>
+              </w:rPr>
+            </w:pPr>
+            <w:r>
+              <w:rPr>
+                <w:rFonts w:ascii="Consolas" w:hAnsi="Consolas" w:cs="Consolas"/>
+                <w:sz w:val="19"/>
+                <w:szCs w:val="19"/>
+              </w:rPr>
+              <w:tab/>
+            </w:r>
+            <w:r>
+              <w:rPr>
+                <w:rFonts w:ascii="Consolas" w:hAnsi="Consolas" w:cs="Consolas"/>
+                <w:color w:val="0000FF"/>
+                <w:sz w:val="19"/>
+                <w:szCs w:val="19"/>
+              </w:rPr>
+              <w:t>ROLLBACK</w:t>
+            </w:r>
+            <w:r>
+              <w:rPr>
+                <w:rFonts w:ascii="Consolas" w:hAnsi="Consolas" w:cs="Consolas"/>
+                <w:sz w:val="19"/>
+                <w:szCs w:val="19"/>
+              </w:rPr>
+              <w:t xml:space="preserve"> </w:t>
+            </w:r>
+            <w:r>
+              <w:rPr>
+                <w:rFonts w:ascii="Consolas" w:hAnsi="Consolas" w:cs="Consolas"/>
+                <w:color w:val="0000FF"/>
+                <w:sz w:val="19"/>
+                <w:szCs w:val="19"/>
+              </w:rPr>
+              <w:t>TRAN</w:t>
+            </w:r>
+          </w:p>
+          <w:p>
+            <w:pPr>
+              <w:autoSpaceDE w:val="0"/>
+              <w:autoSpaceDN w:val="0"/>
+              <w:adjustRightInd w:val="0"/>
+              <w:rPr>
+                <w:rFonts w:ascii="Consolas" w:hAnsi="Consolas" w:cs="Consolas"/>
+                <w:sz w:val="19"/>
+                <w:szCs w:val="19"/>
+              </w:rPr>
+            </w:pPr>
+            <w:r>
+              <w:rPr>
+                <w:rFonts w:ascii="Consolas" w:hAnsi="Consolas" w:cs="Consolas"/>
+                <w:sz w:val="19"/>
+                <w:szCs w:val="19"/>
+              </w:rPr>
+              <w:tab/>
+            </w:r>
+            <w:r>
+              <w:rPr>
+                <w:rFonts w:ascii="Consolas" w:hAnsi="Consolas" w:cs="Consolas"/>
+                <w:color w:val="0000FF"/>
+                <w:sz w:val="19"/>
+                <w:szCs w:val="19"/>
+              </w:rPr>
+              <w:t>RETURN</w:t>
+            </w:r>
+          </w:p>
+          <w:p>
+            <w:pPr>
+              <w:autoSpaceDE w:val="0"/>
+              <w:autoSpaceDN w:val="0"/>
+              <w:adjustRightInd w:val="0"/>
+              <w:rPr>
+                <w:rFonts w:ascii="Consolas" w:hAnsi="Consolas" w:cs="Consolas"/>
+                <w:color w:val="0000FF"/>
+                <w:sz w:val="19"/>
+                <w:szCs w:val="19"/>
+              </w:rPr>
+            </w:pPr>
+            <w:r>
+              <w:rPr>
+                <w:rFonts w:ascii="Consolas" w:hAnsi="Consolas" w:cs="Consolas"/>
+                <w:color w:val="0000FF"/>
+                <w:sz w:val="19"/>
+                <w:szCs w:val="19"/>
+              </w:rPr>
+              <w:t>END</w:t>
+            </w:r>
+          </w:p>
+        </w:tc>
+        <w:tc>
+          <w:tcPr>
+            <w:tcW w:w="1620" w:type="dxa"/>
+            <w:vAlign w:val="center"/>
+          </w:tcPr>
+          <w:p>
+            <w:pPr>
+              <w:jc w:val="center"/>
+              <w:rPr>
+                <w:rFonts w:asciiTheme="majorHAnsi" w:hAnsiTheme="majorHAnsi"/>
+                <w:b/>
+                <w:color w:val="FF0000"/>
+              </w:rPr>
+            </w:pPr>
+            <w:r>
+              <w:rPr>
+                <w:rFonts w:asciiTheme="majorHAnsi" w:hAnsiTheme="majorHAnsi"/>
+                <w:b/>
+                <w:color w:val="FF0000"/>
+              </w:rPr>
+              <w:lastRenderedPageBreak/>
+              <w:t>R(</w:t>
+            </w:r>
+            <w:r>
+              <w:rPr>
+                <w:rFonts w:asciiTheme="majorHAnsi" w:hAnsiTheme="majorHAnsi"/>
+                <w:b/>
+                <w:color w:val="FF0000"/>
+              </w:rPr>
+              <w:t>XemNha</w:t>
+            </w:r>
+            <w:r>
+              <w:rPr>
+                <w:rFonts w:asciiTheme="majorHAnsi" w:hAnsiTheme="majorHAnsi"/>
+                <w:b/>
+                <w:color w:val="FF0000"/>
+              </w:rPr>
+              <w:t>)</w:t>
+            </w:r>
+          </w:p>
+          <w:p>
+            <w:pPr>
+              <w:jc w:val="center"/>
+              <w:rPr>
+                <w:rFonts w:asciiTheme="majorHAnsi" w:hAnsiTheme="majorHAnsi"/>
+              </w:rPr>
+            </w:pPr>
+            <w:r>
+              <w:rPr>
+                <w:rFonts w:asciiTheme="majorHAnsi" w:hAnsiTheme="majorHAnsi"/>
+              </w:rPr>
+              <w:lastRenderedPageBreak/>
+              <w:t xml:space="preserve">Xin khoóa đọc </w:t>
+            </w:r>
+            <w:r>
+              <w:rPr>
+                <w:rFonts w:asciiTheme="majorHAnsi" w:hAnsiTheme="majorHAnsi"/>
+              </w:rPr>
+              <w:t>XemNha</w:t>
+            </w:r>
+            <w:r>
+              <w:rPr>
+                <w:rFonts w:asciiTheme="majorHAnsi" w:hAnsiTheme="majorHAnsi"/>
+              </w:rPr>
+              <w:t>,</w:t>
+            </w:r>
+            <w:r>
+              <w:rPr>
+                <w:rFonts w:asciiTheme="majorHAnsi" w:hAnsiTheme="majorHAnsi"/>
+              </w:rPr>
+              <w:t xml:space="preserve"> điều kiện Thời gian xem ngày trong khoảng ngày</w:t>
+            </w:r>
+          </w:p>
+        </w:tc>
+        <w:tc>
+          <w:tcPr>
+            <w:tcW w:w="4848" w:type="dxa"/>
+            <w:vAlign w:val="center"/>
+          </w:tcPr>
+          <w:p>
+            <w:pPr>
+              <w:autoSpaceDE w:val="0"/>
+              <w:autoSpaceDN w:val="0"/>
+              <w:adjustRightInd w:val="0"/>
+              <w:rPr>
+                <w:rFonts w:asciiTheme="majorHAnsi" w:hAnsiTheme="majorHAnsi"/>
+              </w:rPr>
+            </w:pPr>
+          </w:p>
+        </w:tc>
+        <w:tc>
+          <w:tcPr>
+            <w:tcW w:w="1594" w:type="dxa"/>
+            <w:vAlign w:val="center"/>
+          </w:tcPr>
+          <w:p>
+            <w:pPr>
+              <w:jc w:val="center"/>
+              <w:rPr>
+                <w:rFonts w:asciiTheme="majorHAnsi" w:hAnsiTheme="majorHAnsi"/>
+              </w:rPr>
+            </w:pPr>
+          </w:p>
+        </w:tc>
+      </w:tr>
+      <w:tr>
+        <w:trPr>
+          <w:trHeight w:val="591"/>
+          <w:jc w:val="center"/>
+        </w:trPr>
+        <w:tc>
+          <w:tcPr>
+            <w:tcW w:w="5125" w:type="dxa"/>
+            <w:vAlign w:val="center"/>
+          </w:tcPr>
+          <w:p>
+            <w:pPr>
               <w:rPr>
                 <w:rFonts w:asciiTheme="majorHAnsi" w:hAnsiTheme="majorHAnsi"/>
               </w:rPr>
@@ -5779,95 +5734,97 @@
                 <w:szCs w:val="24"/>
                 <w:highlight w:val="yellow"/>
               </w:rPr>
-              <w:t>BEGIN TRAN</w:t>
-            </w:r>
-          </w:p>
-        </w:tc>
-        <w:tc>
-          <w:tcPr>
-            <w:tcW w:w="1594" w:type="dxa"/>
-            <w:vAlign w:val="center"/>
-          </w:tcPr>
-          <w:p>
-            <w:pPr>
-              <w:jc w:val="center"/>
-              <w:rPr>
-                <w:rFonts w:asciiTheme="majorHAnsi" w:hAnsiTheme="majorHAnsi"/>
-              </w:rPr>
-            </w:pPr>
-          </w:p>
-        </w:tc>
-      </w:tr>
-      <w:tr>
-        <w:trPr>
-          <w:trHeight w:val="591"/>
-          <w:jc w:val="center"/>
-        </w:trPr>
-        <w:tc>
-          <w:tcPr>
-            <w:tcW w:w="5125" w:type="dxa"/>
-            <w:vAlign w:val="center"/>
-          </w:tcPr>
-          <w:p>
-            <w:pPr>
-              <w:rPr>
-                <w:rFonts w:asciiTheme="majorHAnsi" w:hAnsiTheme="majorHAnsi"/>
-              </w:rPr>
-            </w:pPr>
-          </w:p>
-        </w:tc>
-        <w:tc>
-          <w:tcPr>
-            <w:tcW w:w="1620" w:type="dxa"/>
-            <w:vAlign w:val="center"/>
-          </w:tcPr>
-          <w:p>
-            <w:pPr>
-              <w:jc w:val="center"/>
-              <w:rPr>
-                <w:rFonts w:asciiTheme="majorHAnsi" w:hAnsiTheme="majorHAnsi"/>
-                <w:b/>
-                <w:color w:val="FF0000"/>
-              </w:rPr>
-            </w:pPr>
-          </w:p>
-        </w:tc>
-        <w:tc>
-          <w:tcPr>
-            <w:tcW w:w="4848" w:type="dxa"/>
-            <w:vAlign w:val="center"/>
-          </w:tcPr>
-          <w:p>
-            <w:pPr>
-              <w:autoSpaceDE w:val="0"/>
-              <w:autoSpaceDN w:val="0"/>
-              <w:adjustRightInd w:val="0"/>
+              <w:t>WAITFOR</w:t>
+            </w:r>
+            <w:r>
               <w:rPr>
                 <w:rFonts w:ascii="Times New Roman" w:hAnsi="Times New Roman"/>
                 <w:noProof/>
                 <w:sz w:val="24"/>
                 <w:szCs w:val="24"/>
-              </w:rPr>
-            </w:pPr>
-            <w:r>
+                <w:highlight w:val="yellow"/>
+              </w:rPr>
+              <w:t xml:space="preserve"> DELAY </w:t>
+            </w:r>
+            <w:r>
+              <w:rPr>
+                <w:rFonts w:ascii="Times New Roman" w:hAnsi="Times New Roman"/>
+                <w:noProof/>
+                <w:color w:val="FF0000"/>
+                <w:sz w:val="24"/>
+                <w:szCs w:val="24"/>
+                <w:highlight w:val="yellow"/>
+              </w:rPr>
+              <w:t>'00:00:</w:t>
+            </w:r>
+            <w:r>
+              <w:rPr>
+                <w:rFonts w:ascii="Times New Roman" w:hAnsi="Times New Roman"/>
+                <w:noProof/>
+                <w:color w:val="FF0000"/>
+                <w:sz w:val="24"/>
+                <w:szCs w:val="24"/>
+                <w:highlight w:val="yellow"/>
+              </w:rPr>
+              <w:t>0</w:t>
+            </w:r>
+            <w:r>
+              <w:rPr>
+                <w:rFonts w:ascii="Times New Roman" w:hAnsi="Times New Roman"/>
+                <w:noProof/>
+                <w:color w:val="FF0000"/>
+                <w:sz w:val="24"/>
+                <w:szCs w:val="24"/>
+                <w:highlight w:val="yellow"/>
+              </w:rPr>
+              <w:t>5</w:t>
+            </w:r>
+            <w:r>
+              <w:rPr>
+                <w:rFonts w:ascii="Times New Roman" w:hAnsi="Times New Roman"/>
+                <w:noProof/>
+                <w:color w:val="FF0000"/>
+                <w:sz w:val="24"/>
+                <w:szCs w:val="24"/>
+                <w:highlight w:val="yellow"/>
+              </w:rPr>
+              <w:t>'</w:t>
+            </w:r>
+          </w:p>
+        </w:tc>
+        <w:tc>
+          <w:tcPr>
+            <w:tcW w:w="1620" w:type="dxa"/>
+            <w:vAlign w:val="center"/>
+          </w:tcPr>
+          <w:p>
+            <w:pPr>
+              <w:jc w:val="center"/>
+              <w:rPr>
+                <w:rFonts w:asciiTheme="majorHAnsi" w:hAnsiTheme="majorHAnsi"/>
+                <w:b/>
+                <w:color w:val="FF0000"/>
+              </w:rPr>
+            </w:pPr>
+          </w:p>
+        </w:tc>
+        <w:tc>
+          <w:tcPr>
+            <w:tcW w:w="4848" w:type="dxa"/>
+            <w:vAlign w:val="center"/>
+          </w:tcPr>
+          <w:p>
+            <w:pPr>
+              <w:autoSpaceDE w:val="0"/>
+              <w:autoSpaceDN w:val="0"/>
+              <w:adjustRightInd w:val="0"/>
               <w:rPr>
                 <w:rFonts w:ascii="Times New Roman" w:hAnsi="Times New Roman"/>
                 <w:noProof/>
                 <w:sz w:val="24"/>
                 <w:szCs w:val="24"/>
               </w:rPr>
-              <w:t xml:space="preserve">Insert into </w:t>
-            </w:r>
-            <w:r>
-              <w:rPr>
-                <w:rFonts w:ascii="Times New Roman" w:hAnsi="Times New Roman"/>
-                <w:noProof/>
-                <w:color w:val="000000" w:themeColor="text1"/>
-                <w:sz w:val="24"/>
-                <w:szCs w:val="24"/>
-              </w:rPr>
-              <w:t>HopDongThue</w:t>
-            </w:r>
+            </w:pPr>
           </w:p>
         </w:tc>
         <w:tc>
@@ -5882,33 +5839,6 @@
                 <w:i/>
               </w:rPr>
             </w:pPr>
-            <w:r>
-              <w:rPr>
-                <w:rFonts w:asciiTheme="majorHAnsi" w:hAnsiTheme="majorHAnsi"/>
-                <w:i/>
-              </w:rPr>
-              <w:t xml:space="preserve">Xin khóa </w:t>
-            </w:r>
-            <w:r>
-              <w:rPr>
-                <w:rFonts w:asciiTheme="majorHAnsi" w:hAnsiTheme="majorHAnsi"/>
-                <w:b/>
-                <w:bCs/>
-                <w:iCs/>
-                <w:color w:val="FF0000"/>
-              </w:rPr>
-              <w:t>X</w:t>
-            </w:r>
-            <w:r>
-              <w:rPr>
-                <w:rFonts w:asciiTheme="majorHAnsi" w:hAnsiTheme="majorHAnsi"/>
-                <w:b/>
-                <w:bCs/>
-                <w:iCs/>
-                <w:color w:val="FF0000"/>
-              </w:rPr>
-              <w:t>(A)</w:t>
-            </w:r>
           </w:p>
         </w:tc>
       </w:tr>
@@ -5971,7 +5901,7 @@
                 <w:szCs w:val="24"/>
                 <w:highlight w:val="yellow"/>
               </w:rPr>
-              <w:t>COMMIT</w:t>
+              <w:t>BEGIN TRAN</w:t>
             </w:r>
           </w:p>
         </w:tc>
@@ -6009,6 +5939,2320 @@
                 <w:szCs w:val="24"/>
               </w:rPr>
             </w:pPr>
+          </w:p>
+        </w:tc>
+        <w:tc>
+          <w:tcPr>
+            <w:tcW w:w="1620" w:type="dxa"/>
+            <w:vAlign w:val="center"/>
+          </w:tcPr>
+          <w:p>
+            <w:pPr>
+              <w:jc w:val="center"/>
+              <w:rPr>
+                <w:rFonts w:asciiTheme="majorHAnsi" w:hAnsiTheme="majorHAnsi"/>
+              </w:rPr>
+            </w:pPr>
+          </w:p>
+        </w:tc>
+        <w:tc>
+          <w:tcPr>
+            <w:tcW w:w="4848" w:type="dxa"/>
+            <w:vAlign w:val="center"/>
+          </w:tcPr>
+          <w:p>
+            <w:pPr>
+              <w:autoSpaceDE w:val="0"/>
+              <w:autoSpaceDN w:val="0"/>
+              <w:adjustRightInd w:val="0"/>
+              <w:rPr>
+                <w:rFonts w:ascii="Times New Roman" w:hAnsi="Times New Roman"/>
+                <w:noProof/>
+                <w:color w:val="FF0000"/>
+                <w:sz w:val="24"/>
+                <w:szCs w:val="24"/>
+              </w:rPr>
+            </w:pPr>
+            <w:r>
+              <w:rPr>
+                <w:rFonts w:ascii="Times New Roman" w:hAnsi="Times New Roman"/>
+                <w:noProof/>
+                <w:color w:val="FF0000"/>
+                <w:sz w:val="24"/>
+                <w:szCs w:val="24"/>
+              </w:rPr>
+              <w:t>B1: Kiểm tra dữ liệu có tồn tại</w:t>
+            </w:r>
+          </w:p>
+          <w:p>
+            <w:pPr>
+              <w:autoSpaceDE w:val="0"/>
+              <w:autoSpaceDN w:val="0"/>
+              <w:adjustRightInd w:val="0"/>
+              <w:rPr>
+                <w:rFonts w:ascii="Consolas" w:hAnsi="Consolas" w:cs="Consolas"/>
+                <w:sz w:val="19"/>
+                <w:szCs w:val="19"/>
+              </w:rPr>
+            </w:pPr>
+            <w:r>
+              <w:rPr>
+                <w:rFonts w:ascii="Consolas" w:hAnsi="Consolas" w:cs="Consolas"/>
+                <w:color w:val="0000FF"/>
+                <w:sz w:val="19"/>
+                <w:szCs w:val="19"/>
+              </w:rPr>
+              <w:t>if</w:t>
+            </w:r>
+            <w:r>
+              <w:rPr>
+                <w:rFonts w:ascii="Consolas" w:hAnsi="Consolas" w:cs="Consolas"/>
+                <w:sz w:val="19"/>
+                <w:szCs w:val="19"/>
+              </w:rPr>
+              <w:t xml:space="preserve"> </w:t>
+            </w:r>
+            <w:r>
+              <w:rPr>
+                <w:rFonts w:ascii="Consolas" w:hAnsi="Consolas" w:cs="Consolas"/>
+                <w:color w:val="808080"/>
+                <w:sz w:val="19"/>
+                <w:szCs w:val="19"/>
+              </w:rPr>
+              <w:t>not</w:t>
+            </w:r>
+            <w:r>
+              <w:rPr>
+                <w:rFonts w:ascii="Consolas" w:hAnsi="Consolas" w:cs="Consolas"/>
+                <w:sz w:val="19"/>
+                <w:szCs w:val="19"/>
+              </w:rPr>
+              <w:t xml:space="preserve"> </w:t>
+            </w:r>
+            <w:r>
+              <w:rPr>
+                <w:rFonts w:ascii="Consolas" w:hAnsi="Consolas" w:cs="Consolas"/>
+                <w:color w:val="808080"/>
+                <w:sz w:val="19"/>
+                <w:szCs w:val="19"/>
+              </w:rPr>
+              <w:t>Exists(</w:t>
+            </w:r>
+            <w:r>
+              <w:rPr>
+                <w:rFonts w:ascii="Consolas" w:hAnsi="Consolas" w:cs="Consolas"/>
+                <w:color w:val="0000FF"/>
+                <w:sz w:val="19"/>
+                <w:szCs w:val="19"/>
+              </w:rPr>
+              <w:t>select</w:t>
+            </w:r>
+            <w:r>
+              <w:rPr>
+                <w:rFonts w:ascii="Consolas" w:hAnsi="Consolas" w:cs="Consolas"/>
+                <w:sz w:val="19"/>
+                <w:szCs w:val="19"/>
+              </w:rPr>
+              <w:t xml:space="preserve"> ID </w:t>
+            </w:r>
+            <w:r>
+              <w:rPr>
+                <w:rFonts w:ascii="Consolas" w:hAnsi="Consolas" w:cs="Consolas"/>
+                <w:color w:val="0000FF"/>
+                <w:sz w:val="19"/>
+                <w:szCs w:val="19"/>
+              </w:rPr>
+              <w:t>from</w:t>
+            </w:r>
+            <w:r>
+              <w:rPr>
+                <w:rFonts w:ascii="Consolas" w:hAnsi="Consolas" w:cs="Consolas"/>
+                <w:sz w:val="19"/>
+                <w:szCs w:val="19"/>
+              </w:rPr>
+              <w:t xml:space="preserve"> XemNha </w:t>
+            </w:r>
+            <w:r>
+              <w:rPr>
+                <w:rFonts w:ascii="Consolas" w:hAnsi="Consolas" w:cs="Consolas"/>
+                <w:color w:val="0000FF"/>
+                <w:sz w:val="19"/>
+                <w:szCs w:val="19"/>
+              </w:rPr>
+              <w:t>where</w:t>
+            </w:r>
+            <w:r>
+              <w:rPr>
+                <w:rFonts w:ascii="Consolas" w:hAnsi="Consolas" w:cs="Consolas"/>
+                <w:sz w:val="19"/>
+                <w:szCs w:val="19"/>
+              </w:rPr>
+              <w:t xml:space="preserve"> ID </w:t>
+            </w:r>
+            <w:r>
+              <w:rPr>
+                <w:rFonts w:ascii="Consolas" w:hAnsi="Consolas" w:cs="Consolas"/>
+                <w:color w:val="808080"/>
+                <w:sz w:val="19"/>
+                <w:szCs w:val="19"/>
+              </w:rPr>
+              <w:t>=</w:t>
+            </w:r>
+            <w:r>
+              <w:rPr>
+                <w:rFonts w:ascii="Consolas" w:hAnsi="Consolas" w:cs="Consolas"/>
+                <w:sz w:val="19"/>
+                <w:szCs w:val="19"/>
+              </w:rPr>
+              <w:t xml:space="preserve">  @ID</w:t>
+            </w:r>
+            <w:r>
+              <w:rPr>
+                <w:rFonts w:ascii="Consolas" w:hAnsi="Consolas" w:cs="Consolas"/>
+                <w:color w:val="808080"/>
+                <w:sz w:val="19"/>
+                <w:szCs w:val="19"/>
+              </w:rPr>
+              <w:t>)</w:t>
+            </w:r>
+          </w:p>
+          <w:p>
+            <w:pPr>
+              <w:autoSpaceDE w:val="0"/>
+              <w:autoSpaceDN w:val="0"/>
+              <w:adjustRightInd w:val="0"/>
+              <w:rPr>
+                <w:rFonts w:ascii="Consolas" w:hAnsi="Consolas" w:cs="Consolas"/>
+                <w:sz w:val="19"/>
+                <w:szCs w:val="19"/>
+              </w:rPr>
+            </w:pPr>
+            <w:r>
+              <w:rPr>
+                <w:rFonts w:ascii="Consolas" w:hAnsi="Consolas" w:cs="Consolas"/>
+                <w:color w:val="0000FF"/>
+                <w:sz w:val="19"/>
+                <w:szCs w:val="19"/>
+              </w:rPr>
+              <w:t>begin</w:t>
+            </w:r>
+          </w:p>
+          <w:p>
+            <w:pPr>
+              <w:autoSpaceDE w:val="0"/>
+              <w:autoSpaceDN w:val="0"/>
+              <w:adjustRightInd w:val="0"/>
+              <w:rPr>
+                <w:rFonts w:ascii="Consolas" w:hAnsi="Consolas" w:cs="Consolas"/>
+                <w:sz w:val="19"/>
+                <w:szCs w:val="19"/>
+              </w:rPr>
+            </w:pPr>
+            <w:r>
+              <w:rPr>
+                <w:rFonts w:ascii="Consolas" w:hAnsi="Consolas" w:cs="Consolas"/>
+                <w:sz w:val="19"/>
+                <w:szCs w:val="19"/>
+              </w:rPr>
+              <w:tab/>
+            </w:r>
+            <w:r>
+              <w:rPr>
+                <w:rFonts w:ascii="Consolas" w:hAnsi="Consolas" w:cs="Consolas"/>
+                <w:color w:val="0000FF"/>
+                <w:sz w:val="19"/>
+                <w:szCs w:val="19"/>
+              </w:rPr>
+              <w:t>ROLLBACK</w:t>
+            </w:r>
+            <w:r>
+              <w:rPr>
+                <w:rFonts w:ascii="Consolas" w:hAnsi="Consolas" w:cs="Consolas"/>
+                <w:sz w:val="19"/>
+                <w:szCs w:val="19"/>
+              </w:rPr>
+              <w:t xml:space="preserve"> </w:t>
+            </w:r>
+            <w:r>
+              <w:rPr>
+                <w:rFonts w:ascii="Consolas" w:hAnsi="Consolas" w:cs="Consolas"/>
+                <w:color w:val="0000FF"/>
+                <w:sz w:val="19"/>
+                <w:szCs w:val="19"/>
+              </w:rPr>
+              <w:t>TRAN</w:t>
+            </w:r>
+          </w:p>
+          <w:p>
+            <w:pPr>
+              <w:autoSpaceDE w:val="0"/>
+              <w:autoSpaceDN w:val="0"/>
+              <w:adjustRightInd w:val="0"/>
+              <w:rPr>
+                <w:rFonts w:ascii="Consolas" w:hAnsi="Consolas" w:cs="Consolas"/>
+                <w:sz w:val="19"/>
+                <w:szCs w:val="19"/>
+              </w:rPr>
+            </w:pPr>
+            <w:r>
+              <w:rPr>
+                <w:rFonts w:ascii="Consolas" w:hAnsi="Consolas" w:cs="Consolas"/>
+                <w:sz w:val="19"/>
+                <w:szCs w:val="19"/>
+              </w:rPr>
+              <w:tab/>
+            </w:r>
+            <w:r>
+              <w:rPr>
+                <w:rFonts w:ascii="Consolas" w:hAnsi="Consolas" w:cs="Consolas"/>
+                <w:color w:val="0000FF"/>
+                <w:sz w:val="19"/>
+                <w:szCs w:val="19"/>
+              </w:rPr>
+              <w:t>return</w:t>
+            </w:r>
+            <w:r>
+              <w:rPr>
+                <w:rFonts w:ascii="Consolas" w:hAnsi="Consolas" w:cs="Consolas"/>
+                <w:sz w:val="19"/>
+                <w:szCs w:val="19"/>
+              </w:rPr>
+              <w:t xml:space="preserve"> </w:t>
+            </w:r>
+            <w:r>
+              <w:rPr>
+                <w:rFonts w:ascii="Consolas" w:hAnsi="Consolas" w:cs="Consolas"/>
+                <w:color w:val="808080"/>
+                <w:sz w:val="19"/>
+                <w:szCs w:val="19"/>
+              </w:rPr>
+              <w:t>-</w:t>
+            </w:r>
+            <w:r>
+              <w:rPr>
+                <w:rFonts w:ascii="Consolas" w:hAnsi="Consolas" w:cs="Consolas"/>
+                <w:sz w:val="19"/>
+                <w:szCs w:val="19"/>
+              </w:rPr>
+              <w:t>3</w:t>
+            </w:r>
+            <w:r>
+              <w:rPr>
+                <w:rFonts w:ascii="Consolas" w:hAnsi="Consolas" w:cs="Consolas"/>
+                <w:color w:val="808080"/>
+                <w:sz w:val="19"/>
+                <w:szCs w:val="19"/>
+              </w:rPr>
+              <w:t>;</w:t>
+            </w:r>
+          </w:p>
+          <w:p>
+            <w:pPr>
+              <w:autoSpaceDE w:val="0"/>
+              <w:autoSpaceDN w:val="0"/>
+              <w:adjustRightInd w:val="0"/>
+              <w:rPr>
+                <w:rFonts w:ascii="Consolas" w:hAnsi="Consolas" w:cs="Consolas"/>
+                <w:sz w:val="19"/>
+                <w:szCs w:val="19"/>
+              </w:rPr>
+            </w:pPr>
+            <w:r>
+              <w:rPr>
+                <w:rFonts w:ascii="Consolas" w:hAnsi="Consolas" w:cs="Consolas"/>
+                <w:color w:val="0000FF"/>
+                <w:sz w:val="19"/>
+                <w:szCs w:val="19"/>
+              </w:rPr>
+              <w:t>end</w:t>
+            </w:r>
+            <w:r>
+              <w:rPr>
+                <w:rFonts w:ascii="Consolas" w:hAnsi="Consolas" w:cs="Consolas"/>
+                <w:sz w:val="19"/>
+                <w:szCs w:val="19"/>
+              </w:rPr>
+              <w:tab/>
+            </w:r>
+          </w:p>
+        </w:tc>
+        <w:tc>
+          <w:tcPr>
+            <w:tcW w:w="1594" w:type="dxa"/>
+            <w:vAlign w:val="center"/>
+          </w:tcPr>
+          <w:p>
+            <w:pPr>
+              <w:jc w:val="center"/>
+              <w:rPr>
+                <w:rFonts w:asciiTheme="majorHAnsi" w:hAnsiTheme="majorHAnsi"/>
+                <w:b/>
+                <w:color w:val="FF0000"/>
+              </w:rPr>
+            </w:pPr>
+            <w:r>
+              <w:rPr>
+                <w:rFonts w:asciiTheme="majorHAnsi" w:hAnsiTheme="majorHAnsi"/>
+                <w:b/>
+                <w:color w:val="FF0000"/>
+              </w:rPr>
+              <w:t>R</w:t>
+            </w:r>
+            <w:r>
+              <w:rPr>
+                <w:rFonts w:asciiTheme="majorHAnsi" w:hAnsiTheme="majorHAnsi"/>
+                <w:b/>
+                <w:color w:val="FF0000"/>
+              </w:rPr>
+              <w:t>(XemNha</w:t>
+            </w:r>
+            <w:r>
+              <w:rPr>
+                <w:rFonts w:asciiTheme="majorHAnsi" w:hAnsiTheme="majorHAnsi"/>
+                <w:b/>
+                <w:color w:val="FF0000"/>
+              </w:rPr>
+              <w:t>)</w:t>
+            </w:r>
+          </w:p>
+          <w:p>
+            <w:pPr>
+              <w:jc w:val="center"/>
+              <w:rPr>
+                <w:rFonts w:asciiTheme="majorHAnsi" w:hAnsiTheme="majorHAnsi"/>
+              </w:rPr>
+            </w:pPr>
+            <w:r>
+              <w:rPr>
+                <w:rFonts w:asciiTheme="majorHAnsi" w:hAnsiTheme="majorHAnsi"/>
+              </w:rPr>
+              <w:t xml:space="preserve">//Xin khoá đọc trên bảng NhanVien với dk </w:t>
+            </w:r>
+            <w:r>
+              <w:rPr>
+                <w:rFonts w:ascii="Consolas" w:hAnsi="Consolas" w:cs="Consolas"/>
+                <w:color w:val="FF0000"/>
+                <w:sz w:val="19"/>
+                <w:szCs w:val="19"/>
+              </w:rPr>
+              <w:t>ID</w:t>
+            </w:r>
+            <w:r>
+              <w:rPr>
+                <w:rFonts w:ascii="Consolas" w:hAnsi="Consolas" w:cs="Consolas"/>
+                <w:color w:val="FF0000"/>
+                <w:sz w:val="19"/>
+                <w:szCs w:val="19"/>
+              </w:rPr>
+              <w:t xml:space="preserve"> </w:t>
+            </w:r>
+            <w:r>
+              <w:rPr>
+                <w:rFonts w:ascii="Consolas" w:hAnsi="Consolas" w:cs="Consolas"/>
+                <w:color w:val="FF0000"/>
+                <w:sz w:val="19"/>
+                <w:szCs w:val="19"/>
+              </w:rPr>
+              <w:t>=</w:t>
+            </w:r>
+            <w:r>
+              <w:rPr>
+                <w:rFonts w:ascii="Consolas" w:hAnsi="Consolas" w:cs="Consolas"/>
+                <w:color w:val="FF0000"/>
+                <w:sz w:val="19"/>
+                <w:szCs w:val="19"/>
+              </w:rPr>
+              <w:t xml:space="preserve"> </w:t>
+            </w:r>
+            <w:r>
+              <w:rPr>
+                <w:rFonts w:ascii="Consolas" w:hAnsi="Consolas" w:cs="Consolas"/>
+                <w:color w:val="FF0000"/>
+                <w:sz w:val="19"/>
+                <w:szCs w:val="19"/>
+              </w:rPr>
+              <w:t>@ID</w:t>
+            </w:r>
+          </w:p>
+        </w:tc>
+      </w:tr>
+      <w:tr>
+        <w:trPr>
+          <w:jc w:val="center"/>
+        </w:trPr>
+        <w:tc>
+          <w:tcPr>
+            <w:tcW w:w="5125" w:type="dxa"/>
+            <w:vAlign w:val="center"/>
+          </w:tcPr>
+          <w:p>
+            <w:pPr>
+              <w:rPr>
+                <w:rFonts w:ascii="Times New Roman" w:hAnsi="Times New Roman"/>
+                <w:noProof/>
+                <w:color w:val="0000FF"/>
+                <w:sz w:val="24"/>
+                <w:szCs w:val="24"/>
+              </w:rPr>
+            </w:pPr>
+          </w:p>
+        </w:tc>
+        <w:tc>
+          <w:tcPr>
+            <w:tcW w:w="1620" w:type="dxa"/>
+            <w:vAlign w:val="center"/>
+          </w:tcPr>
+          <w:p>
+            <w:pPr>
+              <w:jc w:val="center"/>
+              <w:rPr>
+                <w:rFonts w:asciiTheme="majorHAnsi" w:hAnsiTheme="majorHAnsi"/>
+              </w:rPr>
+            </w:pPr>
+          </w:p>
+        </w:tc>
+        <w:tc>
+          <w:tcPr>
+            <w:tcW w:w="4848" w:type="dxa"/>
+            <w:vAlign w:val="center"/>
+          </w:tcPr>
+          <w:p>
+            <w:pPr>
+              <w:autoSpaceDE w:val="0"/>
+              <w:autoSpaceDN w:val="0"/>
+              <w:adjustRightInd w:val="0"/>
+              <w:rPr>
+                <w:rFonts w:ascii="Times New Roman" w:hAnsi="Times New Roman"/>
+                <w:noProof/>
+                <w:color w:val="FF0000"/>
+                <w:sz w:val="24"/>
+                <w:szCs w:val="24"/>
+              </w:rPr>
+            </w:pPr>
+            <w:r>
+              <w:rPr>
+                <w:rFonts w:ascii="Times New Roman" w:hAnsi="Times New Roman"/>
+                <w:noProof/>
+                <w:color w:val="FF0000"/>
+                <w:sz w:val="24"/>
+                <w:szCs w:val="24"/>
+              </w:rPr>
+              <w:t>B</w:t>
+            </w:r>
+            <w:r>
+              <w:rPr>
+                <w:rFonts w:ascii="Times New Roman" w:hAnsi="Times New Roman"/>
+                <w:noProof/>
+                <w:color w:val="FF0000"/>
+                <w:sz w:val="24"/>
+                <w:szCs w:val="24"/>
+              </w:rPr>
+              <w:t>2</w:t>
+            </w:r>
+            <w:r>
+              <w:rPr>
+                <w:rFonts w:ascii="Times New Roman" w:hAnsi="Times New Roman"/>
+                <w:noProof/>
+                <w:color w:val="FF0000"/>
+                <w:sz w:val="24"/>
+                <w:szCs w:val="24"/>
+              </w:rPr>
+              <w:t>: Xóa</w:t>
+            </w:r>
+            <w:r>
+              <w:rPr>
+                <w:rFonts w:ascii="Times New Roman" w:hAnsi="Times New Roman"/>
+                <w:noProof/>
+                <w:color w:val="FF0000"/>
+                <w:sz w:val="24"/>
+                <w:szCs w:val="24"/>
+              </w:rPr>
+              <w:t xml:space="preserve"> lịch xen nhà</w:t>
+            </w:r>
+          </w:p>
+          <w:p>
+            <w:pPr>
+              <w:autoSpaceDE w:val="0"/>
+              <w:autoSpaceDN w:val="0"/>
+              <w:adjustRightInd w:val="0"/>
+              <w:rPr>
+                <w:rFonts w:ascii="Consolas" w:hAnsi="Consolas" w:cs="Consolas"/>
+                <w:sz w:val="19"/>
+                <w:szCs w:val="19"/>
+              </w:rPr>
+            </w:pPr>
+            <w:r>
+              <w:rPr>
+                <w:rFonts w:ascii="Consolas" w:hAnsi="Consolas" w:cs="Consolas"/>
+                <w:color w:val="0000FF"/>
+                <w:sz w:val="19"/>
+                <w:szCs w:val="19"/>
+              </w:rPr>
+              <w:t>delete</w:t>
+            </w:r>
+            <w:r>
+              <w:rPr>
+                <w:rFonts w:ascii="Consolas" w:hAnsi="Consolas" w:cs="Consolas"/>
+                <w:sz w:val="19"/>
+                <w:szCs w:val="19"/>
+              </w:rPr>
+              <w:t xml:space="preserve"> </w:t>
+            </w:r>
+            <w:r>
+              <w:rPr>
+                <w:rFonts w:ascii="Consolas" w:hAnsi="Consolas" w:cs="Consolas"/>
+                <w:color w:val="0000FF"/>
+                <w:sz w:val="19"/>
+                <w:szCs w:val="19"/>
+              </w:rPr>
+              <w:t>from</w:t>
+            </w:r>
+            <w:r>
+              <w:rPr>
+                <w:rFonts w:ascii="Consolas" w:hAnsi="Consolas" w:cs="Consolas"/>
+                <w:sz w:val="19"/>
+                <w:szCs w:val="19"/>
+              </w:rPr>
+              <w:t xml:space="preserve"> XemNha </w:t>
+            </w:r>
+            <w:r>
+              <w:rPr>
+                <w:rFonts w:ascii="Consolas" w:hAnsi="Consolas" w:cs="Consolas"/>
+                <w:color w:val="0000FF"/>
+                <w:sz w:val="19"/>
+                <w:szCs w:val="19"/>
+              </w:rPr>
+              <w:t>where</w:t>
+            </w:r>
+            <w:r>
+              <w:rPr>
+                <w:rFonts w:ascii="Consolas" w:hAnsi="Consolas" w:cs="Consolas"/>
+                <w:sz w:val="19"/>
+                <w:szCs w:val="19"/>
+              </w:rPr>
+              <w:t xml:space="preserve"> ID </w:t>
+            </w:r>
+            <w:r>
+              <w:rPr>
+                <w:rFonts w:ascii="Consolas" w:hAnsi="Consolas" w:cs="Consolas"/>
+                <w:color w:val="808080"/>
+                <w:sz w:val="19"/>
+                <w:szCs w:val="19"/>
+              </w:rPr>
+              <w:t>=</w:t>
+            </w:r>
+            <w:r>
+              <w:rPr>
+                <w:rFonts w:ascii="Consolas" w:hAnsi="Consolas" w:cs="Consolas"/>
+                <w:sz w:val="19"/>
+                <w:szCs w:val="19"/>
+              </w:rPr>
+              <w:t xml:space="preserve"> @ID</w:t>
+            </w:r>
+          </w:p>
+          <w:p>
+            <w:pPr>
+              <w:autoSpaceDE w:val="0"/>
+              <w:autoSpaceDN w:val="0"/>
+              <w:adjustRightInd w:val="0"/>
+              <w:rPr>
+                <w:rFonts w:ascii="Times New Roman" w:hAnsi="Times New Roman"/>
+                <w:noProof/>
+                <w:color w:val="FF0000"/>
+                <w:sz w:val="24"/>
+                <w:szCs w:val="24"/>
+              </w:rPr>
+            </w:pPr>
+            <w:r>
+              <w:rPr>
+                <w:rFonts w:ascii="Consolas" w:hAnsi="Consolas" w:cs="Consolas"/>
+                <w:color w:val="0000FF"/>
+                <w:sz w:val="19"/>
+                <w:szCs w:val="19"/>
+              </w:rPr>
+              <w:t>set</w:t>
+            </w:r>
+            <w:r>
+              <w:rPr>
+                <w:rFonts w:ascii="Consolas" w:hAnsi="Consolas" w:cs="Consolas"/>
+                <w:sz w:val="19"/>
+                <w:szCs w:val="19"/>
+              </w:rPr>
+              <w:t xml:space="preserve"> @result </w:t>
+            </w:r>
+            <w:r>
+              <w:rPr>
+                <w:rFonts w:ascii="Consolas" w:hAnsi="Consolas" w:cs="Consolas"/>
+                <w:color w:val="808080"/>
+                <w:sz w:val="19"/>
+                <w:szCs w:val="19"/>
+              </w:rPr>
+              <w:t>=</w:t>
+            </w:r>
+            <w:r>
+              <w:rPr>
+                <w:rFonts w:ascii="Consolas" w:hAnsi="Consolas" w:cs="Consolas"/>
+                <w:sz w:val="19"/>
+                <w:szCs w:val="19"/>
+              </w:rPr>
+              <w:t xml:space="preserve"> 1</w:t>
+            </w:r>
+          </w:p>
+        </w:tc>
+        <w:tc>
+          <w:tcPr>
+            <w:tcW w:w="1594" w:type="dxa"/>
+            <w:vAlign w:val="center"/>
+          </w:tcPr>
+          <w:p>
+            <w:pPr>
+              <w:jc w:val="center"/>
+              <w:rPr>
+                <w:rFonts w:asciiTheme="majorHAnsi" w:hAnsiTheme="majorHAnsi"/>
+                <w:b/>
+                <w:color w:val="FF0000"/>
+              </w:rPr>
+            </w:pPr>
+            <w:r>
+              <w:rPr>
+                <w:rFonts w:asciiTheme="majorHAnsi" w:hAnsiTheme="majorHAnsi"/>
+                <w:b/>
+                <w:color w:val="FF0000"/>
+              </w:rPr>
+              <w:t>X(XemNha)</w:t>
+            </w:r>
+          </w:p>
+        </w:tc>
+      </w:tr>
+      <w:tr>
+        <w:trPr>
+          <w:jc w:val="center"/>
+        </w:trPr>
+        <w:tc>
+          <w:tcPr>
+            <w:tcW w:w="5125" w:type="dxa"/>
+            <w:vAlign w:val="center"/>
+          </w:tcPr>
+          <w:p>
+            <w:pPr>
+              <w:rPr>
+                <w:rFonts w:ascii="Times New Roman" w:hAnsi="Times New Roman"/>
+                <w:noProof/>
+                <w:color w:val="0000FF"/>
+                <w:sz w:val="24"/>
+                <w:szCs w:val="24"/>
+              </w:rPr>
+            </w:pPr>
+          </w:p>
+        </w:tc>
+        <w:tc>
+          <w:tcPr>
+            <w:tcW w:w="1620" w:type="dxa"/>
+            <w:vAlign w:val="center"/>
+          </w:tcPr>
+          <w:p>
+            <w:pPr>
+              <w:jc w:val="center"/>
+              <w:rPr>
+                <w:rFonts w:asciiTheme="majorHAnsi" w:hAnsiTheme="majorHAnsi"/>
+              </w:rPr>
+            </w:pPr>
+          </w:p>
+        </w:tc>
+        <w:tc>
+          <w:tcPr>
+            <w:tcW w:w="4848" w:type="dxa"/>
+            <w:vAlign w:val="center"/>
+          </w:tcPr>
+          <w:p>
+            <w:pPr>
+              <w:autoSpaceDE w:val="0"/>
+              <w:autoSpaceDN w:val="0"/>
+              <w:adjustRightInd w:val="0"/>
+              <w:rPr>
+                <w:rFonts w:ascii="Times New Roman" w:hAnsi="Times New Roman"/>
+                <w:noProof/>
+                <w:color w:val="FF0000"/>
+                <w:sz w:val="24"/>
+                <w:szCs w:val="24"/>
+              </w:rPr>
+            </w:pPr>
+            <w:r>
+              <w:rPr>
+                <w:rFonts w:ascii="Times New Roman" w:hAnsi="Times New Roman"/>
+                <w:noProof/>
+                <w:color w:val="FF0000"/>
+                <w:sz w:val="24"/>
+                <w:szCs w:val="24"/>
+              </w:rPr>
+              <w:t xml:space="preserve">//Lệnh xóa lịch xem nhà bị lỗi, không thể xóa, dẫn đến </w:t>
+            </w:r>
+            <w:r>
+              <w:rPr>
+                <w:rFonts w:ascii="Times New Roman" w:hAnsi="Times New Roman"/>
+                <w:noProof/>
+                <w:color w:val="FF0000"/>
+                <w:sz w:val="24"/>
+                <w:szCs w:val="24"/>
+              </w:rPr>
+              <w:t>ROLLBACK</w:t>
+            </w:r>
+          </w:p>
+        </w:tc>
+        <w:tc>
+          <w:tcPr>
+            <w:tcW w:w="1594" w:type="dxa"/>
+            <w:vAlign w:val="center"/>
+          </w:tcPr>
+          <w:p>
+            <w:pPr>
+              <w:jc w:val="center"/>
+              <w:rPr>
+                <w:rFonts w:asciiTheme="majorHAnsi" w:hAnsiTheme="majorHAnsi"/>
+              </w:rPr>
+            </w:pPr>
+          </w:p>
+        </w:tc>
+      </w:tr>
+      <w:tr>
+        <w:trPr>
+          <w:jc w:val="center"/>
+        </w:trPr>
+        <w:tc>
+          <w:tcPr>
+            <w:tcW w:w="5125" w:type="dxa"/>
+            <w:vAlign w:val="center"/>
+          </w:tcPr>
+          <w:p>
+            <w:pPr>
+              <w:autoSpaceDE w:val="0"/>
+              <w:autoSpaceDN w:val="0"/>
+              <w:adjustRightInd w:val="0"/>
+              <w:rPr>
+                <w:rFonts w:ascii="Times New Roman" w:hAnsi="Times New Roman"/>
+                <w:noProof/>
+                <w:color w:val="FF0000"/>
+                <w:sz w:val="24"/>
+                <w:szCs w:val="24"/>
+              </w:rPr>
+            </w:pPr>
+            <w:r>
+              <w:rPr>
+                <w:rFonts w:ascii="Times New Roman" w:hAnsi="Times New Roman"/>
+                <w:noProof/>
+                <w:color w:val="FF0000"/>
+                <w:sz w:val="24"/>
+                <w:szCs w:val="24"/>
+              </w:rPr>
+              <w:t xml:space="preserve">B2: </w:t>
+            </w:r>
+            <w:r>
+              <w:rPr>
+                <w:rFonts w:ascii="Times New Roman" w:hAnsi="Times New Roman"/>
+                <w:noProof/>
+                <w:color w:val="FF0000"/>
+                <w:sz w:val="24"/>
+                <w:szCs w:val="24"/>
+              </w:rPr>
+              <w:t>Tiến hành đọc dữ liệu</w:t>
+            </w:r>
+          </w:p>
+          <w:p>
+            <w:pPr>
+              <w:autoSpaceDE w:val="0"/>
+              <w:autoSpaceDN w:val="0"/>
+              <w:adjustRightInd w:val="0"/>
+              <w:rPr>
+                <w:rFonts w:ascii="Consolas" w:hAnsi="Consolas" w:cs="Consolas"/>
+                <w:sz w:val="19"/>
+                <w:szCs w:val="19"/>
+              </w:rPr>
+            </w:pPr>
+            <w:r>
+              <w:rPr>
+                <w:rFonts w:ascii="Consolas" w:hAnsi="Consolas" w:cs="Consolas"/>
+                <w:color w:val="0000FF"/>
+                <w:sz w:val="19"/>
+                <w:szCs w:val="19"/>
+              </w:rPr>
+              <w:t>select</w:t>
+            </w:r>
+            <w:r>
+              <w:rPr>
+                <w:rFonts w:ascii="Consolas" w:hAnsi="Consolas" w:cs="Consolas"/>
+                <w:sz w:val="19"/>
+                <w:szCs w:val="19"/>
+              </w:rPr>
+              <w:t xml:space="preserve"> xn</w:t>
+            </w:r>
+            <w:r>
+              <w:rPr>
+                <w:rFonts w:ascii="Consolas" w:hAnsi="Consolas" w:cs="Consolas"/>
+                <w:color w:val="808080"/>
+                <w:sz w:val="19"/>
+                <w:szCs w:val="19"/>
+              </w:rPr>
+              <w:t>.</w:t>
+            </w:r>
+            <w:r>
+              <w:rPr>
+                <w:rFonts w:ascii="Consolas" w:hAnsi="Consolas" w:cs="Consolas"/>
+                <w:sz w:val="19"/>
+                <w:szCs w:val="19"/>
+              </w:rPr>
+              <w:t>ID</w:t>
+            </w:r>
+            <w:r>
+              <w:rPr>
+                <w:rFonts w:ascii="Consolas" w:hAnsi="Consolas" w:cs="Consolas"/>
+                <w:color w:val="808080"/>
+                <w:sz w:val="19"/>
+                <w:szCs w:val="19"/>
+              </w:rPr>
+              <w:t>,</w:t>
+            </w:r>
+            <w:r>
+              <w:rPr>
+                <w:rFonts w:ascii="Consolas" w:hAnsi="Consolas" w:cs="Consolas"/>
+                <w:sz w:val="19"/>
+                <w:szCs w:val="19"/>
+              </w:rPr>
+              <w:t xml:space="preserve"> kh</w:t>
+            </w:r>
+            <w:r>
+              <w:rPr>
+                <w:rFonts w:ascii="Consolas" w:hAnsi="Consolas" w:cs="Consolas"/>
+                <w:color w:val="808080"/>
+                <w:sz w:val="19"/>
+                <w:szCs w:val="19"/>
+              </w:rPr>
+              <w:t>.</w:t>
+            </w:r>
+            <w:r>
+              <w:rPr>
+                <w:rFonts w:ascii="Consolas" w:hAnsi="Consolas" w:cs="Consolas"/>
+                <w:sz w:val="19"/>
+                <w:szCs w:val="19"/>
+              </w:rPr>
+              <w:t xml:space="preserve">Ten </w:t>
+            </w:r>
+            <w:r>
+              <w:rPr>
+                <w:rFonts w:ascii="Consolas" w:hAnsi="Consolas" w:cs="Consolas"/>
+                <w:color w:val="0000FF"/>
+                <w:sz w:val="19"/>
+                <w:szCs w:val="19"/>
+              </w:rPr>
+              <w:t>as</w:t>
+            </w:r>
+            <w:r>
+              <w:rPr>
+                <w:rFonts w:ascii="Consolas" w:hAnsi="Consolas" w:cs="Consolas"/>
+                <w:sz w:val="19"/>
+                <w:szCs w:val="19"/>
+              </w:rPr>
+              <w:t xml:space="preserve"> KhachHang</w:t>
+            </w:r>
+            <w:r>
+              <w:rPr>
+                <w:rFonts w:ascii="Consolas" w:hAnsi="Consolas" w:cs="Consolas"/>
+                <w:color w:val="808080"/>
+                <w:sz w:val="19"/>
+                <w:szCs w:val="19"/>
+              </w:rPr>
+              <w:t>,</w:t>
+            </w:r>
+            <w:r>
+              <w:rPr>
+                <w:rFonts w:ascii="Consolas" w:hAnsi="Consolas" w:cs="Consolas"/>
+                <w:sz w:val="19"/>
+                <w:szCs w:val="19"/>
+              </w:rPr>
+              <w:t xml:space="preserve"> nv</w:t>
+            </w:r>
+            <w:r>
+              <w:rPr>
+                <w:rFonts w:ascii="Consolas" w:hAnsi="Consolas" w:cs="Consolas"/>
+                <w:color w:val="808080"/>
+                <w:sz w:val="19"/>
+                <w:szCs w:val="19"/>
+              </w:rPr>
+              <w:t>.</w:t>
+            </w:r>
+            <w:r>
+              <w:rPr>
+                <w:rFonts w:ascii="Consolas" w:hAnsi="Consolas" w:cs="Consolas"/>
+                <w:sz w:val="19"/>
+                <w:szCs w:val="19"/>
+              </w:rPr>
+              <w:t xml:space="preserve">Ten </w:t>
+            </w:r>
+            <w:r>
+              <w:rPr>
+                <w:rFonts w:ascii="Consolas" w:hAnsi="Consolas" w:cs="Consolas"/>
+                <w:color w:val="0000FF"/>
+                <w:sz w:val="19"/>
+                <w:szCs w:val="19"/>
+              </w:rPr>
+              <w:t>as</w:t>
+            </w:r>
+            <w:r>
+              <w:rPr>
+                <w:rFonts w:ascii="Consolas" w:hAnsi="Consolas" w:cs="Consolas"/>
+                <w:sz w:val="19"/>
+                <w:szCs w:val="19"/>
+              </w:rPr>
+              <w:t xml:space="preserve"> NhanVien</w:t>
+            </w:r>
+            <w:r>
+              <w:rPr>
+                <w:rFonts w:ascii="Consolas" w:hAnsi="Consolas" w:cs="Consolas"/>
+                <w:color w:val="808080"/>
+                <w:sz w:val="19"/>
+                <w:szCs w:val="19"/>
+              </w:rPr>
+              <w:t>,</w:t>
+            </w:r>
+            <w:r>
+              <w:rPr>
+                <w:rFonts w:ascii="Consolas" w:hAnsi="Consolas" w:cs="Consolas"/>
+                <w:sz w:val="19"/>
+                <w:szCs w:val="19"/>
+              </w:rPr>
+              <w:t xml:space="preserve"> nct</w:t>
+            </w:r>
+            <w:r>
+              <w:rPr>
+                <w:rFonts w:ascii="Consolas" w:hAnsi="Consolas" w:cs="Consolas"/>
+                <w:color w:val="808080"/>
+                <w:sz w:val="19"/>
+                <w:szCs w:val="19"/>
+              </w:rPr>
+              <w:t>.</w:t>
+            </w:r>
+            <w:r>
+              <w:rPr>
+                <w:rFonts w:ascii="Consolas" w:hAnsi="Consolas" w:cs="Consolas"/>
+                <w:sz w:val="19"/>
+                <w:szCs w:val="19"/>
+              </w:rPr>
+              <w:t>DiaChi</w:t>
+            </w:r>
+            <w:r>
+              <w:rPr>
+                <w:rFonts w:ascii="Consolas" w:hAnsi="Consolas" w:cs="Consolas"/>
+                <w:color w:val="808080"/>
+                <w:sz w:val="19"/>
+                <w:szCs w:val="19"/>
+              </w:rPr>
+              <w:t>,</w:t>
+            </w:r>
+            <w:r>
+              <w:rPr>
+                <w:rFonts w:ascii="Consolas" w:hAnsi="Consolas" w:cs="Consolas"/>
+                <w:sz w:val="19"/>
+                <w:szCs w:val="19"/>
+              </w:rPr>
+              <w:t xml:space="preserve"> xn</w:t>
+            </w:r>
+            <w:r>
+              <w:rPr>
+                <w:rFonts w:ascii="Consolas" w:hAnsi="Consolas" w:cs="Consolas"/>
+                <w:color w:val="808080"/>
+                <w:sz w:val="19"/>
+                <w:szCs w:val="19"/>
+              </w:rPr>
+              <w:t>.</w:t>
+            </w:r>
+            <w:r>
+              <w:rPr>
+                <w:rFonts w:ascii="Consolas" w:hAnsi="Consolas" w:cs="Consolas"/>
+                <w:sz w:val="19"/>
+                <w:szCs w:val="19"/>
+              </w:rPr>
+              <w:t>ThoiGianXem</w:t>
+            </w:r>
+            <w:r>
+              <w:rPr>
+                <w:rFonts w:ascii="Consolas" w:hAnsi="Consolas" w:cs="Consolas"/>
+                <w:color w:val="808080"/>
+                <w:sz w:val="19"/>
+                <w:szCs w:val="19"/>
+              </w:rPr>
+              <w:t>,</w:t>
+            </w:r>
+            <w:r>
+              <w:rPr>
+                <w:rFonts w:ascii="Consolas" w:hAnsi="Consolas" w:cs="Consolas"/>
+                <w:sz w:val="19"/>
+                <w:szCs w:val="19"/>
+              </w:rPr>
+              <w:t xml:space="preserve"> xn</w:t>
+            </w:r>
+            <w:r>
+              <w:rPr>
+                <w:rFonts w:ascii="Consolas" w:hAnsi="Consolas" w:cs="Consolas"/>
+                <w:color w:val="808080"/>
+                <w:sz w:val="19"/>
+                <w:szCs w:val="19"/>
+              </w:rPr>
+              <w:t>.</w:t>
+            </w:r>
+            <w:r>
+              <w:rPr>
+                <w:rFonts w:ascii="Consolas" w:hAnsi="Consolas" w:cs="Consolas"/>
+                <w:sz w:val="19"/>
+                <w:szCs w:val="19"/>
+              </w:rPr>
+              <w:t>NhanSet</w:t>
+            </w:r>
+            <w:r>
+              <w:rPr>
+                <w:rFonts w:ascii="Consolas" w:hAnsi="Consolas" w:cs="Consolas"/>
+                <w:color w:val="808080"/>
+                <w:sz w:val="19"/>
+                <w:szCs w:val="19"/>
+              </w:rPr>
+              <w:t>,</w:t>
+            </w:r>
+            <w:r>
+              <w:rPr>
+                <w:rFonts w:ascii="Consolas" w:hAnsi="Consolas" w:cs="Consolas"/>
+                <w:sz w:val="19"/>
+                <w:szCs w:val="19"/>
+              </w:rPr>
+              <w:t xml:space="preserve"> cn</w:t>
+            </w:r>
+            <w:r>
+              <w:rPr>
+                <w:rFonts w:ascii="Consolas" w:hAnsi="Consolas" w:cs="Consolas"/>
+                <w:color w:val="808080"/>
+                <w:sz w:val="19"/>
+                <w:szCs w:val="19"/>
+              </w:rPr>
+              <w:t>.</w:t>
+            </w:r>
+            <w:r>
+              <w:rPr>
+                <w:rFonts w:ascii="Consolas" w:hAnsi="Consolas" w:cs="Consolas"/>
+                <w:sz w:val="19"/>
+                <w:szCs w:val="19"/>
+              </w:rPr>
+              <w:t xml:space="preserve">Ten </w:t>
+            </w:r>
+            <w:r>
+              <w:rPr>
+                <w:rFonts w:ascii="Consolas" w:hAnsi="Consolas" w:cs="Consolas"/>
+                <w:color w:val="0000FF"/>
+                <w:sz w:val="19"/>
+                <w:szCs w:val="19"/>
+              </w:rPr>
+              <w:t>as</w:t>
+            </w:r>
+            <w:r>
+              <w:rPr>
+                <w:rFonts w:ascii="Consolas" w:hAnsi="Consolas" w:cs="Consolas"/>
+                <w:sz w:val="19"/>
+                <w:szCs w:val="19"/>
+              </w:rPr>
+              <w:t xml:space="preserve"> ChiNhanh</w:t>
+            </w:r>
+            <w:r>
+              <w:rPr>
+                <w:rFonts w:ascii="Consolas" w:hAnsi="Consolas" w:cs="Consolas"/>
+                <w:color w:val="808080"/>
+                <w:sz w:val="19"/>
+                <w:szCs w:val="19"/>
+              </w:rPr>
+              <w:t>,</w:t>
+            </w:r>
+            <w:r>
+              <w:rPr>
+                <w:rFonts w:ascii="Consolas" w:hAnsi="Consolas" w:cs="Consolas"/>
+                <w:sz w:val="19"/>
+                <w:szCs w:val="19"/>
+              </w:rPr>
+              <w:t xml:space="preserve"> xn</w:t>
+            </w:r>
+            <w:r>
+              <w:rPr>
+                <w:rFonts w:ascii="Consolas" w:hAnsi="Consolas" w:cs="Consolas"/>
+                <w:color w:val="808080"/>
+                <w:sz w:val="19"/>
+                <w:szCs w:val="19"/>
+              </w:rPr>
+              <w:t>.</w:t>
+            </w:r>
+            <w:r>
+              <w:rPr>
+                <w:rFonts w:ascii="Consolas" w:hAnsi="Consolas" w:cs="Consolas"/>
+                <w:sz w:val="19"/>
+                <w:szCs w:val="19"/>
+              </w:rPr>
+              <w:t xml:space="preserve">IDKH </w:t>
+            </w:r>
+            <w:r>
+              <w:rPr>
+                <w:rFonts w:ascii="Consolas" w:hAnsi="Consolas" w:cs="Consolas"/>
+                <w:color w:val="0000FF"/>
+                <w:sz w:val="19"/>
+                <w:szCs w:val="19"/>
+              </w:rPr>
+              <w:t>as</w:t>
+            </w:r>
+            <w:r>
+              <w:rPr>
+                <w:rFonts w:ascii="Consolas" w:hAnsi="Consolas" w:cs="Consolas"/>
+                <w:sz w:val="19"/>
+                <w:szCs w:val="19"/>
+              </w:rPr>
+              <w:t xml:space="preserve"> IDKhachHang</w:t>
+            </w:r>
+            <w:r>
+              <w:rPr>
+                <w:rFonts w:ascii="Consolas" w:hAnsi="Consolas" w:cs="Consolas"/>
+                <w:color w:val="808080"/>
+                <w:sz w:val="19"/>
+                <w:szCs w:val="19"/>
+              </w:rPr>
+              <w:t>,</w:t>
+            </w:r>
+            <w:r>
+              <w:rPr>
+                <w:rFonts w:ascii="Consolas" w:hAnsi="Consolas" w:cs="Consolas"/>
+                <w:sz w:val="19"/>
+                <w:szCs w:val="19"/>
+              </w:rPr>
+              <w:t xml:space="preserve"> xn</w:t>
+            </w:r>
+            <w:r>
+              <w:rPr>
+                <w:rFonts w:ascii="Consolas" w:hAnsi="Consolas" w:cs="Consolas"/>
+                <w:color w:val="808080"/>
+                <w:sz w:val="19"/>
+                <w:szCs w:val="19"/>
+              </w:rPr>
+              <w:t>.</w:t>
+            </w:r>
+            <w:r>
+              <w:rPr>
+                <w:rFonts w:ascii="Consolas" w:hAnsi="Consolas" w:cs="Consolas"/>
+                <w:sz w:val="19"/>
+                <w:szCs w:val="19"/>
+              </w:rPr>
+              <w:t xml:space="preserve">IDNV </w:t>
+            </w:r>
+            <w:r>
+              <w:rPr>
+                <w:rFonts w:ascii="Consolas" w:hAnsi="Consolas" w:cs="Consolas"/>
+                <w:color w:val="0000FF"/>
+                <w:sz w:val="19"/>
+                <w:szCs w:val="19"/>
+              </w:rPr>
+              <w:t>as</w:t>
+            </w:r>
+            <w:r>
+              <w:rPr>
+                <w:rFonts w:ascii="Consolas" w:hAnsi="Consolas" w:cs="Consolas"/>
+                <w:sz w:val="19"/>
+                <w:szCs w:val="19"/>
+              </w:rPr>
+              <w:t xml:space="preserve"> IDNhanVien</w:t>
+            </w:r>
+            <w:r>
+              <w:rPr>
+                <w:rFonts w:ascii="Consolas" w:hAnsi="Consolas" w:cs="Consolas"/>
+                <w:color w:val="808080"/>
+                <w:sz w:val="19"/>
+                <w:szCs w:val="19"/>
+              </w:rPr>
+              <w:t>,</w:t>
+            </w:r>
+            <w:r>
+              <w:rPr>
+                <w:rFonts w:ascii="Consolas" w:hAnsi="Consolas" w:cs="Consolas"/>
+                <w:sz w:val="19"/>
+                <w:szCs w:val="19"/>
+              </w:rPr>
+              <w:t xml:space="preserve"> xn</w:t>
+            </w:r>
+            <w:r>
+              <w:rPr>
+                <w:rFonts w:ascii="Consolas" w:hAnsi="Consolas" w:cs="Consolas"/>
+                <w:color w:val="808080"/>
+                <w:sz w:val="19"/>
+                <w:szCs w:val="19"/>
+              </w:rPr>
+              <w:t>.</w:t>
+            </w:r>
+            <w:r>
+              <w:rPr>
+                <w:rFonts w:ascii="Consolas" w:hAnsi="Consolas" w:cs="Consolas"/>
+                <w:sz w:val="19"/>
+                <w:szCs w:val="19"/>
+              </w:rPr>
+              <w:t>IDNhaThue</w:t>
+            </w:r>
+            <w:r>
+              <w:rPr>
+                <w:rFonts w:ascii="Consolas" w:hAnsi="Consolas" w:cs="Consolas"/>
+                <w:color w:val="808080"/>
+                <w:sz w:val="19"/>
+                <w:szCs w:val="19"/>
+              </w:rPr>
+              <w:t>,</w:t>
+            </w:r>
+            <w:r>
+              <w:rPr>
+                <w:rFonts w:ascii="Consolas" w:hAnsi="Consolas" w:cs="Consolas"/>
+                <w:sz w:val="19"/>
+                <w:szCs w:val="19"/>
+              </w:rPr>
+              <w:t xml:space="preserve"> nct</w:t>
+            </w:r>
+            <w:r>
+              <w:rPr>
+                <w:rFonts w:ascii="Consolas" w:hAnsi="Consolas" w:cs="Consolas"/>
+                <w:color w:val="808080"/>
+                <w:sz w:val="19"/>
+                <w:szCs w:val="19"/>
+              </w:rPr>
+              <w:t>.</w:t>
+            </w:r>
+            <w:r>
+              <w:rPr>
+                <w:rFonts w:ascii="Consolas" w:hAnsi="Consolas" w:cs="Consolas"/>
+                <w:sz w:val="19"/>
+                <w:szCs w:val="19"/>
+              </w:rPr>
+              <w:t xml:space="preserve">IDChiNhanh </w:t>
+            </w:r>
+          </w:p>
+          <w:p>
+            <w:pPr>
+              <w:autoSpaceDE w:val="0"/>
+              <w:autoSpaceDN w:val="0"/>
+              <w:adjustRightInd w:val="0"/>
+              <w:rPr>
+                <w:rFonts w:ascii="Consolas" w:hAnsi="Consolas" w:cs="Consolas"/>
+                <w:sz w:val="19"/>
+                <w:szCs w:val="19"/>
+              </w:rPr>
+            </w:pPr>
+            <w:r>
+              <w:rPr>
+                <w:rFonts w:ascii="Consolas" w:hAnsi="Consolas" w:cs="Consolas"/>
+                <w:color w:val="0000FF"/>
+                <w:sz w:val="19"/>
+                <w:szCs w:val="19"/>
+              </w:rPr>
+              <w:t>from</w:t>
+            </w:r>
+            <w:r>
+              <w:rPr>
+                <w:rFonts w:ascii="Consolas" w:hAnsi="Consolas" w:cs="Consolas"/>
+                <w:sz w:val="19"/>
+                <w:szCs w:val="19"/>
+              </w:rPr>
+              <w:t xml:space="preserve"> XemNha </w:t>
+            </w:r>
+            <w:r>
+              <w:rPr>
+                <w:rFonts w:ascii="Consolas" w:hAnsi="Consolas" w:cs="Consolas"/>
+                <w:color w:val="0000FF"/>
+                <w:sz w:val="19"/>
+                <w:szCs w:val="19"/>
+              </w:rPr>
+              <w:t>as</w:t>
+            </w:r>
+            <w:r>
+              <w:rPr>
+                <w:rFonts w:ascii="Consolas" w:hAnsi="Consolas" w:cs="Consolas"/>
+                <w:sz w:val="19"/>
+                <w:szCs w:val="19"/>
+              </w:rPr>
+              <w:t xml:space="preserve"> xn </w:t>
+            </w:r>
+          </w:p>
+          <w:p>
+            <w:pPr>
+              <w:autoSpaceDE w:val="0"/>
+              <w:autoSpaceDN w:val="0"/>
+              <w:adjustRightInd w:val="0"/>
+              <w:rPr>
+                <w:rFonts w:ascii="Consolas" w:hAnsi="Consolas" w:cs="Consolas"/>
+                <w:sz w:val="19"/>
+                <w:szCs w:val="19"/>
+              </w:rPr>
+            </w:pPr>
+            <w:r>
+              <w:rPr>
+                <w:rFonts w:ascii="Consolas" w:hAnsi="Consolas" w:cs="Consolas"/>
+                <w:color w:val="808080"/>
+                <w:sz w:val="19"/>
+                <w:szCs w:val="19"/>
+              </w:rPr>
+              <w:t>inner</w:t>
+            </w:r>
+            <w:r>
+              <w:rPr>
+                <w:rFonts w:ascii="Consolas" w:hAnsi="Consolas" w:cs="Consolas"/>
+                <w:sz w:val="19"/>
+                <w:szCs w:val="19"/>
+              </w:rPr>
+              <w:t xml:space="preserve"> </w:t>
+            </w:r>
+            <w:r>
+              <w:rPr>
+                <w:rFonts w:ascii="Consolas" w:hAnsi="Consolas" w:cs="Consolas"/>
+                <w:color w:val="808080"/>
+                <w:sz w:val="19"/>
+                <w:szCs w:val="19"/>
+              </w:rPr>
+              <w:t>join</w:t>
+            </w:r>
+            <w:r>
+              <w:rPr>
+                <w:rFonts w:ascii="Consolas" w:hAnsi="Consolas" w:cs="Consolas"/>
+                <w:sz w:val="19"/>
+                <w:szCs w:val="19"/>
+              </w:rPr>
+              <w:t xml:space="preserve"> KhachHang </w:t>
+            </w:r>
+            <w:r>
+              <w:rPr>
+                <w:rFonts w:ascii="Consolas" w:hAnsi="Consolas" w:cs="Consolas"/>
+                <w:color w:val="0000FF"/>
+                <w:sz w:val="19"/>
+                <w:szCs w:val="19"/>
+              </w:rPr>
+              <w:t>as</w:t>
+            </w:r>
+            <w:r>
+              <w:rPr>
+                <w:rFonts w:ascii="Consolas" w:hAnsi="Consolas" w:cs="Consolas"/>
+                <w:sz w:val="19"/>
+                <w:szCs w:val="19"/>
+              </w:rPr>
+              <w:t xml:space="preserve"> kh </w:t>
+            </w:r>
+            <w:r>
+              <w:rPr>
+                <w:rFonts w:ascii="Consolas" w:hAnsi="Consolas" w:cs="Consolas"/>
+                <w:color w:val="0000FF"/>
+                <w:sz w:val="19"/>
+                <w:szCs w:val="19"/>
+              </w:rPr>
+              <w:t>on</w:t>
+            </w:r>
+            <w:r>
+              <w:rPr>
+                <w:rFonts w:ascii="Consolas" w:hAnsi="Consolas" w:cs="Consolas"/>
+                <w:sz w:val="19"/>
+                <w:szCs w:val="19"/>
+              </w:rPr>
+              <w:t xml:space="preserve"> xn</w:t>
+            </w:r>
+            <w:r>
+              <w:rPr>
+                <w:rFonts w:ascii="Consolas" w:hAnsi="Consolas" w:cs="Consolas"/>
+                <w:color w:val="808080"/>
+                <w:sz w:val="19"/>
+                <w:szCs w:val="19"/>
+              </w:rPr>
+              <w:t>.</w:t>
+            </w:r>
+            <w:r>
+              <w:rPr>
+                <w:rFonts w:ascii="Consolas" w:hAnsi="Consolas" w:cs="Consolas"/>
+                <w:sz w:val="19"/>
+                <w:szCs w:val="19"/>
+              </w:rPr>
+              <w:t xml:space="preserve">IDKH </w:t>
+            </w:r>
+            <w:r>
+              <w:rPr>
+                <w:rFonts w:ascii="Consolas" w:hAnsi="Consolas" w:cs="Consolas"/>
+                <w:color w:val="808080"/>
+                <w:sz w:val="19"/>
+                <w:szCs w:val="19"/>
+              </w:rPr>
+              <w:t>=</w:t>
+            </w:r>
+            <w:r>
+              <w:rPr>
+                <w:rFonts w:ascii="Consolas" w:hAnsi="Consolas" w:cs="Consolas"/>
+                <w:sz w:val="19"/>
+                <w:szCs w:val="19"/>
+              </w:rPr>
+              <w:t xml:space="preserve"> kh</w:t>
+            </w:r>
+            <w:r>
+              <w:rPr>
+                <w:rFonts w:ascii="Consolas" w:hAnsi="Consolas" w:cs="Consolas"/>
+                <w:color w:val="808080"/>
+                <w:sz w:val="19"/>
+                <w:szCs w:val="19"/>
+              </w:rPr>
+              <w:t>.</w:t>
+            </w:r>
+            <w:r>
+              <w:rPr>
+                <w:rFonts w:ascii="Consolas" w:hAnsi="Consolas" w:cs="Consolas"/>
+                <w:sz w:val="19"/>
+                <w:szCs w:val="19"/>
+              </w:rPr>
+              <w:t xml:space="preserve">ID </w:t>
+            </w:r>
+          </w:p>
+          <w:p>
+            <w:pPr>
+              <w:autoSpaceDE w:val="0"/>
+              <w:autoSpaceDN w:val="0"/>
+              <w:adjustRightInd w:val="0"/>
+              <w:rPr>
+                <w:rFonts w:ascii="Consolas" w:hAnsi="Consolas" w:cs="Consolas"/>
+                <w:sz w:val="19"/>
+                <w:szCs w:val="19"/>
+              </w:rPr>
+            </w:pPr>
+            <w:r>
+              <w:rPr>
+                <w:rFonts w:ascii="Consolas" w:hAnsi="Consolas" w:cs="Consolas"/>
+                <w:color w:val="808080"/>
+                <w:sz w:val="19"/>
+                <w:szCs w:val="19"/>
+              </w:rPr>
+              <w:t>inner</w:t>
+            </w:r>
+            <w:r>
+              <w:rPr>
+                <w:rFonts w:ascii="Consolas" w:hAnsi="Consolas" w:cs="Consolas"/>
+                <w:sz w:val="19"/>
+                <w:szCs w:val="19"/>
+              </w:rPr>
+              <w:t xml:space="preserve"> </w:t>
+            </w:r>
+            <w:r>
+              <w:rPr>
+                <w:rFonts w:ascii="Consolas" w:hAnsi="Consolas" w:cs="Consolas"/>
+                <w:color w:val="808080"/>
+                <w:sz w:val="19"/>
+                <w:szCs w:val="19"/>
+              </w:rPr>
+              <w:t>join</w:t>
+            </w:r>
+            <w:r>
+              <w:rPr>
+                <w:rFonts w:ascii="Consolas" w:hAnsi="Consolas" w:cs="Consolas"/>
+                <w:sz w:val="19"/>
+                <w:szCs w:val="19"/>
+              </w:rPr>
+              <w:t xml:space="preserve"> NhanVien </w:t>
+            </w:r>
+            <w:r>
+              <w:rPr>
+                <w:rFonts w:ascii="Consolas" w:hAnsi="Consolas" w:cs="Consolas"/>
+                <w:color w:val="0000FF"/>
+                <w:sz w:val="19"/>
+                <w:szCs w:val="19"/>
+              </w:rPr>
+              <w:t>as</w:t>
+            </w:r>
+            <w:r>
+              <w:rPr>
+                <w:rFonts w:ascii="Consolas" w:hAnsi="Consolas" w:cs="Consolas"/>
+                <w:sz w:val="19"/>
+                <w:szCs w:val="19"/>
+              </w:rPr>
+              <w:t xml:space="preserve"> nv </w:t>
+            </w:r>
+            <w:r>
+              <w:rPr>
+                <w:rFonts w:ascii="Consolas" w:hAnsi="Consolas" w:cs="Consolas"/>
+                <w:color w:val="0000FF"/>
+                <w:sz w:val="19"/>
+                <w:szCs w:val="19"/>
+              </w:rPr>
+              <w:t>on</w:t>
+            </w:r>
+            <w:r>
+              <w:rPr>
+                <w:rFonts w:ascii="Consolas" w:hAnsi="Consolas" w:cs="Consolas"/>
+                <w:sz w:val="19"/>
+                <w:szCs w:val="19"/>
+              </w:rPr>
+              <w:t xml:space="preserve"> xn</w:t>
+            </w:r>
+            <w:r>
+              <w:rPr>
+                <w:rFonts w:ascii="Consolas" w:hAnsi="Consolas" w:cs="Consolas"/>
+                <w:color w:val="808080"/>
+                <w:sz w:val="19"/>
+                <w:szCs w:val="19"/>
+              </w:rPr>
+              <w:t>.</w:t>
+            </w:r>
+            <w:r>
+              <w:rPr>
+                <w:rFonts w:ascii="Consolas" w:hAnsi="Consolas" w:cs="Consolas"/>
+                <w:sz w:val="19"/>
+                <w:szCs w:val="19"/>
+              </w:rPr>
+              <w:t xml:space="preserve">IDNV </w:t>
+            </w:r>
+            <w:r>
+              <w:rPr>
+                <w:rFonts w:ascii="Consolas" w:hAnsi="Consolas" w:cs="Consolas"/>
+                <w:color w:val="808080"/>
+                <w:sz w:val="19"/>
+                <w:szCs w:val="19"/>
+              </w:rPr>
+              <w:t>=</w:t>
+            </w:r>
+            <w:r>
+              <w:rPr>
+                <w:rFonts w:ascii="Consolas" w:hAnsi="Consolas" w:cs="Consolas"/>
+                <w:sz w:val="19"/>
+                <w:szCs w:val="19"/>
+              </w:rPr>
+              <w:t xml:space="preserve"> nv</w:t>
+            </w:r>
+            <w:r>
+              <w:rPr>
+                <w:rFonts w:ascii="Consolas" w:hAnsi="Consolas" w:cs="Consolas"/>
+                <w:color w:val="808080"/>
+                <w:sz w:val="19"/>
+                <w:szCs w:val="19"/>
+              </w:rPr>
+              <w:t>.</w:t>
+            </w:r>
+            <w:r>
+              <w:rPr>
+                <w:rFonts w:ascii="Consolas" w:hAnsi="Consolas" w:cs="Consolas"/>
+                <w:sz w:val="19"/>
+                <w:szCs w:val="19"/>
+              </w:rPr>
+              <w:t xml:space="preserve">ID </w:t>
+            </w:r>
+          </w:p>
+          <w:p>
+            <w:pPr>
+              <w:autoSpaceDE w:val="0"/>
+              <w:autoSpaceDN w:val="0"/>
+              <w:adjustRightInd w:val="0"/>
+              <w:rPr>
+                <w:rFonts w:ascii="Consolas" w:hAnsi="Consolas" w:cs="Consolas"/>
+                <w:sz w:val="19"/>
+                <w:szCs w:val="19"/>
+              </w:rPr>
+            </w:pPr>
+            <w:r>
+              <w:rPr>
+                <w:rFonts w:ascii="Consolas" w:hAnsi="Consolas" w:cs="Consolas"/>
+                <w:color w:val="808080"/>
+                <w:sz w:val="19"/>
+                <w:szCs w:val="19"/>
+              </w:rPr>
+              <w:t>inner</w:t>
+            </w:r>
+            <w:r>
+              <w:rPr>
+                <w:rFonts w:ascii="Consolas" w:hAnsi="Consolas" w:cs="Consolas"/>
+                <w:sz w:val="19"/>
+                <w:szCs w:val="19"/>
+              </w:rPr>
+              <w:t xml:space="preserve"> </w:t>
+            </w:r>
+            <w:r>
+              <w:rPr>
+                <w:rFonts w:ascii="Consolas" w:hAnsi="Consolas" w:cs="Consolas"/>
+                <w:color w:val="808080"/>
+                <w:sz w:val="19"/>
+                <w:szCs w:val="19"/>
+              </w:rPr>
+              <w:t>join</w:t>
+            </w:r>
+            <w:r>
+              <w:rPr>
+                <w:rFonts w:ascii="Consolas" w:hAnsi="Consolas" w:cs="Consolas"/>
+                <w:sz w:val="19"/>
+                <w:szCs w:val="19"/>
+              </w:rPr>
+              <w:t xml:space="preserve"> NhaChoThue </w:t>
+            </w:r>
+            <w:r>
+              <w:rPr>
+                <w:rFonts w:ascii="Consolas" w:hAnsi="Consolas" w:cs="Consolas"/>
+                <w:color w:val="0000FF"/>
+                <w:sz w:val="19"/>
+                <w:szCs w:val="19"/>
+              </w:rPr>
+              <w:t>as</w:t>
+            </w:r>
+            <w:r>
+              <w:rPr>
+                <w:rFonts w:ascii="Consolas" w:hAnsi="Consolas" w:cs="Consolas"/>
+                <w:sz w:val="19"/>
+                <w:szCs w:val="19"/>
+              </w:rPr>
+              <w:t xml:space="preserve"> nct </w:t>
+            </w:r>
+            <w:r>
+              <w:rPr>
+                <w:rFonts w:ascii="Consolas" w:hAnsi="Consolas" w:cs="Consolas"/>
+                <w:color w:val="0000FF"/>
+                <w:sz w:val="19"/>
+                <w:szCs w:val="19"/>
+              </w:rPr>
+              <w:t>on</w:t>
+            </w:r>
+            <w:r>
+              <w:rPr>
+                <w:rFonts w:ascii="Consolas" w:hAnsi="Consolas" w:cs="Consolas"/>
+                <w:sz w:val="19"/>
+                <w:szCs w:val="19"/>
+              </w:rPr>
+              <w:t xml:space="preserve"> xn</w:t>
+            </w:r>
+            <w:r>
+              <w:rPr>
+                <w:rFonts w:ascii="Consolas" w:hAnsi="Consolas" w:cs="Consolas"/>
+                <w:color w:val="808080"/>
+                <w:sz w:val="19"/>
+                <w:szCs w:val="19"/>
+              </w:rPr>
+              <w:t>.</w:t>
+            </w:r>
+            <w:r>
+              <w:rPr>
+                <w:rFonts w:ascii="Consolas" w:hAnsi="Consolas" w:cs="Consolas"/>
+                <w:sz w:val="19"/>
+                <w:szCs w:val="19"/>
+              </w:rPr>
+              <w:t xml:space="preserve">IDNhaThue </w:t>
+            </w:r>
+            <w:r>
+              <w:rPr>
+                <w:rFonts w:ascii="Consolas" w:hAnsi="Consolas" w:cs="Consolas"/>
+                <w:color w:val="808080"/>
+                <w:sz w:val="19"/>
+                <w:szCs w:val="19"/>
+              </w:rPr>
+              <w:t>=</w:t>
+            </w:r>
+            <w:r>
+              <w:rPr>
+                <w:rFonts w:ascii="Consolas" w:hAnsi="Consolas" w:cs="Consolas"/>
+                <w:sz w:val="19"/>
+                <w:szCs w:val="19"/>
+              </w:rPr>
+              <w:t xml:space="preserve"> nct</w:t>
+            </w:r>
+            <w:r>
+              <w:rPr>
+                <w:rFonts w:ascii="Consolas" w:hAnsi="Consolas" w:cs="Consolas"/>
+                <w:color w:val="808080"/>
+                <w:sz w:val="19"/>
+                <w:szCs w:val="19"/>
+              </w:rPr>
+              <w:t>.</w:t>
+            </w:r>
+            <w:r>
+              <w:rPr>
+                <w:rFonts w:ascii="Consolas" w:hAnsi="Consolas" w:cs="Consolas"/>
+                <w:sz w:val="19"/>
+                <w:szCs w:val="19"/>
+              </w:rPr>
+              <w:t xml:space="preserve">ID </w:t>
+            </w:r>
+          </w:p>
+          <w:p>
+            <w:pPr>
+              <w:autoSpaceDE w:val="0"/>
+              <w:autoSpaceDN w:val="0"/>
+              <w:adjustRightInd w:val="0"/>
+              <w:rPr>
+                <w:rFonts w:ascii="Consolas" w:hAnsi="Consolas" w:cs="Consolas"/>
+                <w:sz w:val="19"/>
+                <w:szCs w:val="19"/>
+              </w:rPr>
+            </w:pPr>
+            <w:r>
+              <w:rPr>
+                <w:rFonts w:ascii="Consolas" w:hAnsi="Consolas" w:cs="Consolas"/>
+                <w:color w:val="808080"/>
+                <w:sz w:val="19"/>
+                <w:szCs w:val="19"/>
+              </w:rPr>
+              <w:t>inner</w:t>
+            </w:r>
+            <w:r>
+              <w:rPr>
+                <w:rFonts w:ascii="Consolas" w:hAnsi="Consolas" w:cs="Consolas"/>
+                <w:sz w:val="19"/>
+                <w:szCs w:val="19"/>
+              </w:rPr>
+              <w:t xml:space="preserve"> </w:t>
+            </w:r>
+            <w:r>
+              <w:rPr>
+                <w:rFonts w:ascii="Consolas" w:hAnsi="Consolas" w:cs="Consolas"/>
+                <w:color w:val="808080"/>
+                <w:sz w:val="19"/>
+                <w:szCs w:val="19"/>
+              </w:rPr>
+              <w:t>join</w:t>
+            </w:r>
+            <w:r>
+              <w:rPr>
+                <w:rFonts w:ascii="Consolas" w:hAnsi="Consolas" w:cs="Consolas"/>
+                <w:sz w:val="19"/>
+                <w:szCs w:val="19"/>
+              </w:rPr>
+              <w:t xml:space="preserve"> ChiNhanh </w:t>
+            </w:r>
+            <w:r>
+              <w:rPr>
+                <w:rFonts w:ascii="Consolas" w:hAnsi="Consolas" w:cs="Consolas"/>
+                <w:color w:val="0000FF"/>
+                <w:sz w:val="19"/>
+                <w:szCs w:val="19"/>
+              </w:rPr>
+              <w:t>as</w:t>
+            </w:r>
+            <w:r>
+              <w:rPr>
+                <w:rFonts w:ascii="Consolas" w:hAnsi="Consolas" w:cs="Consolas"/>
+                <w:sz w:val="19"/>
+                <w:szCs w:val="19"/>
+              </w:rPr>
+              <w:t xml:space="preserve"> cn </w:t>
+            </w:r>
+            <w:r>
+              <w:rPr>
+                <w:rFonts w:ascii="Consolas" w:hAnsi="Consolas" w:cs="Consolas"/>
+                <w:color w:val="0000FF"/>
+                <w:sz w:val="19"/>
+                <w:szCs w:val="19"/>
+              </w:rPr>
+              <w:t>on</w:t>
+            </w:r>
+            <w:r>
+              <w:rPr>
+                <w:rFonts w:ascii="Consolas" w:hAnsi="Consolas" w:cs="Consolas"/>
+                <w:sz w:val="19"/>
+                <w:szCs w:val="19"/>
+              </w:rPr>
+              <w:t xml:space="preserve"> nct</w:t>
+            </w:r>
+            <w:r>
+              <w:rPr>
+                <w:rFonts w:ascii="Consolas" w:hAnsi="Consolas" w:cs="Consolas"/>
+                <w:color w:val="808080"/>
+                <w:sz w:val="19"/>
+                <w:szCs w:val="19"/>
+              </w:rPr>
+              <w:t>.</w:t>
+            </w:r>
+            <w:r>
+              <w:rPr>
+                <w:rFonts w:ascii="Consolas" w:hAnsi="Consolas" w:cs="Consolas"/>
+                <w:sz w:val="19"/>
+                <w:szCs w:val="19"/>
+              </w:rPr>
+              <w:t xml:space="preserve">IDChiNhanh </w:t>
+            </w:r>
+            <w:r>
+              <w:rPr>
+                <w:rFonts w:ascii="Consolas" w:hAnsi="Consolas" w:cs="Consolas"/>
+                <w:color w:val="808080"/>
+                <w:sz w:val="19"/>
+                <w:szCs w:val="19"/>
+              </w:rPr>
+              <w:t>=</w:t>
+            </w:r>
+            <w:r>
+              <w:rPr>
+                <w:rFonts w:ascii="Consolas" w:hAnsi="Consolas" w:cs="Consolas"/>
+                <w:sz w:val="19"/>
+                <w:szCs w:val="19"/>
+              </w:rPr>
+              <w:t xml:space="preserve"> cn</w:t>
+            </w:r>
+            <w:r>
+              <w:rPr>
+                <w:rFonts w:ascii="Consolas" w:hAnsi="Consolas" w:cs="Consolas"/>
+                <w:color w:val="808080"/>
+                <w:sz w:val="19"/>
+                <w:szCs w:val="19"/>
+              </w:rPr>
+              <w:t>.</w:t>
+            </w:r>
+            <w:r>
+              <w:rPr>
+                <w:rFonts w:ascii="Consolas" w:hAnsi="Consolas" w:cs="Consolas"/>
+                <w:sz w:val="19"/>
+                <w:szCs w:val="19"/>
+              </w:rPr>
+              <w:t xml:space="preserve">ID </w:t>
+            </w:r>
+          </w:p>
+          <w:p>
+            <w:pPr>
+              <w:autoSpaceDE w:val="0"/>
+              <w:autoSpaceDN w:val="0"/>
+              <w:adjustRightInd w:val="0"/>
+              <w:rPr>
+                <w:rFonts w:ascii="Consolas" w:hAnsi="Consolas" w:cs="Consolas"/>
+                <w:sz w:val="19"/>
+                <w:szCs w:val="19"/>
+              </w:rPr>
+            </w:pPr>
+            <w:r>
+              <w:rPr>
+                <w:rFonts w:ascii="Consolas" w:hAnsi="Consolas" w:cs="Consolas"/>
+                <w:color w:val="0000FF"/>
+                <w:sz w:val="19"/>
+                <w:szCs w:val="19"/>
+              </w:rPr>
+              <w:t>where</w:t>
+            </w:r>
+            <w:r>
+              <w:rPr>
+                <w:rFonts w:ascii="Consolas" w:hAnsi="Consolas" w:cs="Consolas"/>
+                <w:sz w:val="19"/>
+                <w:szCs w:val="19"/>
+              </w:rPr>
+              <w:t xml:space="preserve"> </w:t>
+            </w:r>
+            <w:r>
+              <w:rPr>
+                <w:rFonts w:ascii="Consolas" w:hAnsi="Consolas" w:cs="Consolas"/>
+                <w:color w:val="FF00FF"/>
+                <w:sz w:val="19"/>
+                <w:szCs w:val="19"/>
+              </w:rPr>
+              <w:t>CONVERT</w:t>
+            </w:r>
+            <w:r>
+              <w:rPr>
+                <w:rFonts w:ascii="Consolas" w:hAnsi="Consolas" w:cs="Consolas"/>
+                <w:color w:val="808080"/>
+                <w:sz w:val="19"/>
+                <w:szCs w:val="19"/>
+              </w:rPr>
+              <w:t>(</w:t>
+            </w:r>
+            <w:r>
+              <w:rPr>
+                <w:rFonts w:ascii="Consolas" w:hAnsi="Consolas" w:cs="Consolas"/>
+                <w:color w:val="0000FF"/>
+                <w:sz w:val="19"/>
+                <w:szCs w:val="19"/>
+              </w:rPr>
+              <w:t>date</w:t>
+            </w:r>
+            <w:r>
+              <w:rPr>
+                <w:rFonts w:ascii="Consolas" w:hAnsi="Consolas" w:cs="Consolas"/>
+                <w:color w:val="808080"/>
+                <w:sz w:val="19"/>
+                <w:szCs w:val="19"/>
+              </w:rPr>
+              <w:t>,</w:t>
+            </w:r>
+            <w:r>
+              <w:rPr>
+                <w:rFonts w:ascii="Consolas" w:hAnsi="Consolas" w:cs="Consolas"/>
+                <w:sz w:val="19"/>
+                <w:szCs w:val="19"/>
+              </w:rPr>
+              <w:t xml:space="preserve"> xn</w:t>
+            </w:r>
+            <w:r>
+              <w:rPr>
+                <w:rFonts w:ascii="Consolas" w:hAnsi="Consolas" w:cs="Consolas"/>
+                <w:color w:val="808080"/>
+                <w:sz w:val="19"/>
+                <w:szCs w:val="19"/>
+              </w:rPr>
+              <w:t>.</w:t>
+            </w:r>
+            <w:r>
+              <w:rPr>
+                <w:rFonts w:ascii="Consolas" w:hAnsi="Consolas" w:cs="Consolas"/>
+                <w:sz w:val="19"/>
+                <w:szCs w:val="19"/>
+              </w:rPr>
+              <w:t>ThoiGianXem</w:t>
+            </w:r>
+            <w:r>
+              <w:rPr>
+                <w:rFonts w:ascii="Consolas" w:hAnsi="Consolas" w:cs="Consolas"/>
+                <w:color w:val="808080"/>
+                <w:sz w:val="19"/>
+                <w:szCs w:val="19"/>
+              </w:rPr>
+              <w:t>)</w:t>
+            </w:r>
+            <w:r>
+              <w:rPr>
+                <w:rFonts w:ascii="Consolas" w:hAnsi="Consolas" w:cs="Consolas"/>
+                <w:sz w:val="19"/>
+                <w:szCs w:val="19"/>
+              </w:rPr>
+              <w:t xml:space="preserve">  </w:t>
+            </w:r>
+            <w:r>
+              <w:rPr>
+                <w:rFonts w:ascii="Consolas" w:hAnsi="Consolas" w:cs="Consolas"/>
+                <w:color w:val="808080"/>
+                <w:sz w:val="19"/>
+                <w:szCs w:val="19"/>
+              </w:rPr>
+              <w:t>&gt;=</w:t>
+            </w:r>
+            <w:r>
+              <w:rPr>
+                <w:rFonts w:ascii="Consolas" w:hAnsi="Consolas" w:cs="Consolas"/>
+                <w:sz w:val="19"/>
+                <w:szCs w:val="19"/>
+              </w:rPr>
+              <w:t xml:space="preserve"> @tuNgay </w:t>
+            </w:r>
+          </w:p>
+          <w:p>
+            <w:pPr>
+              <w:autoSpaceDE w:val="0"/>
+              <w:autoSpaceDN w:val="0"/>
+              <w:adjustRightInd w:val="0"/>
+              <w:rPr>
+                <w:rFonts w:ascii="Consolas" w:hAnsi="Consolas" w:cs="Consolas"/>
+                <w:sz w:val="19"/>
+                <w:szCs w:val="19"/>
+              </w:rPr>
+            </w:pPr>
+            <w:r>
+              <w:rPr>
+                <w:rFonts w:ascii="Consolas" w:hAnsi="Consolas" w:cs="Consolas"/>
+                <w:color w:val="808080"/>
+                <w:sz w:val="19"/>
+                <w:szCs w:val="19"/>
+              </w:rPr>
+              <w:lastRenderedPageBreak/>
+              <w:t>and</w:t>
+            </w:r>
+            <w:r>
+              <w:rPr>
+                <w:rFonts w:ascii="Consolas" w:hAnsi="Consolas" w:cs="Consolas"/>
+                <w:sz w:val="19"/>
+                <w:szCs w:val="19"/>
+              </w:rPr>
+              <w:t xml:space="preserve"> </w:t>
+            </w:r>
+            <w:r>
+              <w:rPr>
+                <w:rFonts w:ascii="Consolas" w:hAnsi="Consolas" w:cs="Consolas"/>
+                <w:color w:val="FF00FF"/>
+                <w:sz w:val="19"/>
+                <w:szCs w:val="19"/>
+              </w:rPr>
+              <w:t>CONVERT</w:t>
+            </w:r>
+            <w:r>
+              <w:rPr>
+                <w:rFonts w:ascii="Consolas" w:hAnsi="Consolas" w:cs="Consolas"/>
+                <w:color w:val="808080"/>
+                <w:sz w:val="19"/>
+                <w:szCs w:val="19"/>
+              </w:rPr>
+              <w:t>(</w:t>
+            </w:r>
+            <w:r>
+              <w:rPr>
+                <w:rFonts w:ascii="Consolas" w:hAnsi="Consolas" w:cs="Consolas"/>
+                <w:color w:val="0000FF"/>
+                <w:sz w:val="19"/>
+                <w:szCs w:val="19"/>
+              </w:rPr>
+              <w:t>date</w:t>
+            </w:r>
+            <w:r>
+              <w:rPr>
+                <w:rFonts w:ascii="Consolas" w:hAnsi="Consolas" w:cs="Consolas"/>
+                <w:color w:val="808080"/>
+                <w:sz w:val="19"/>
+                <w:szCs w:val="19"/>
+              </w:rPr>
+              <w:t>,</w:t>
+            </w:r>
+            <w:r>
+              <w:rPr>
+                <w:rFonts w:ascii="Consolas" w:hAnsi="Consolas" w:cs="Consolas"/>
+                <w:sz w:val="19"/>
+                <w:szCs w:val="19"/>
+              </w:rPr>
+              <w:t xml:space="preserve"> xn</w:t>
+            </w:r>
+            <w:r>
+              <w:rPr>
+                <w:rFonts w:ascii="Consolas" w:hAnsi="Consolas" w:cs="Consolas"/>
+                <w:color w:val="808080"/>
+                <w:sz w:val="19"/>
+                <w:szCs w:val="19"/>
+              </w:rPr>
+              <w:t>.</w:t>
+            </w:r>
+            <w:r>
+              <w:rPr>
+                <w:rFonts w:ascii="Consolas" w:hAnsi="Consolas" w:cs="Consolas"/>
+                <w:sz w:val="19"/>
+                <w:szCs w:val="19"/>
+              </w:rPr>
+              <w:t>ThoiGianXem</w:t>
+            </w:r>
+            <w:r>
+              <w:rPr>
+                <w:rFonts w:ascii="Consolas" w:hAnsi="Consolas" w:cs="Consolas"/>
+                <w:color w:val="808080"/>
+                <w:sz w:val="19"/>
+                <w:szCs w:val="19"/>
+              </w:rPr>
+              <w:t>)</w:t>
+            </w:r>
+            <w:r>
+              <w:rPr>
+                <w:rFonts w:ascii="Consolas" w:hAnsi="Consolas" w:cs="Consolas"/>
+                <w:sz w:val="19"/>
+                <w:szCs w:val="19"/>
+              </w:rPr>
+              <w:t xml:space="preserve">  </w:t>
+            </w:r>
+            <w:r>
+              <w:rPr>
+                <w:rFonts w:ascii="Consolas" w:hAnsi="Consolas" w:cs="Consolas"/>
+                <w:color w:val="808080"/>
+                <w:sz w:val="19"/>
+                <w:szCs w:val="19"/>
+              </w:rPr>
+              <w:t>&lt;=</w:t>
+            </w:r>
+            <w:r>
+              <w:rPr>
+                <w:rFonts w:ascii="Consolas" w:hAnsi="Consolas" w:cs="Consolas"/>
+                <w:sz w:val="19"/>
+                <w:szCs w:val="19"/>
+              </w:rPr>
+              <w:t xml:space="preserve"> @denNgay  </w:t>
+            </w:r>
+          </w:p>
+          <w:p>
+            <w:pPr>
+              <w:autoSpaceDE w:val="0"/>
+              <w:autoSpaceDN w:val="0"/>
+              <w:adjustRightInd w:val="0"/>
+              <w:rPr>
+                <w:rFonts w:ascii="Consolas" w:hAnsi="Consolas" w:cs="Consolas"/>
+                <w:sz w:val="19"/>
+                <w:szCs w:val="19"/>
+              </w:rPr>
+            </w:pPr>
+            <w:r>
+              <w:rPr>
+                <w:rFonts w:ascii="Consolas" w:hAnsi="Consolas" w:cs="Consolas"/>
+                <w:color w:val="808080"/>
+                <w:sz w:val="19"/>
+                <w:szCs w:val="19"/>
+              </w:rPr>
+              <w:t xml:space="preserve"> </w:t>
+            </w:r>
+            <w:r>
+              <w:rPr>
+                <w:rFonts w:ascii="Consolas" w:hAnsi="Consolas" w:cs="Consolas"/>
+                <w:color w:val="808080"/>
+                <w:sz w:val="19"/>
+                <w:szCs w:val="19"/>
+              </w:rPr>
+              <w:t>and</w:t>
+            </w:r>
+            <w:r>
+              <w:rPr>
+                <w:rFonts w:ascii="Consolas" w:hAnsi="Consolas" w:cs="Consolas"/>
+                <w:sz w:val="19"/>
+                <w:szCs w:val="19"/>
+              </w:rPr>
+              <w:t xml:space="preserve"> cn</w:t>
+            </w:r>
+            <w:r>
+              <w:rPr>
+                <w:rFonts w:ascii="Consolas" w:hAnsi="Consolas" w:cs="Consolas"/>
+                <w:color w:val="808080"/>
+                <w:sz w:val="19"/>
+                <w:szCs w:val="19"/>
+              </w:rPr>
+              <w:t>.</w:t>
+            </w:r>
+            <w:r>
+              <w:rPr>
+                <w:rFonts w:ascii="Consolas" w:hAnsi="Consolas" w:cs="Consolas"/>
+                <w:sz w:val="19"/>
+                <w:szCs w:val="19"/>
+              </w:rPr>
+              <w:t xml:space="preserve">ID </w:t>
+            </w:r>
+            <w:r>
+              <w:rPr>
+                <w:rFonts w:ascii="Consolas" w:hAnsi="Consolas" w:cs="Consolas"/>
+                <w:color w:val="808080"/>
+                <w:sz w:val="19"/>
+                <w:szCs w:val="19"/>
+              </w:rPr>
+              <w:t>=</w:t>
+            </w:r>
+            <w:r>
+              <w:rPr>
+                <w:rFonts w:ascii="Consolas" w:hAnsi="Consolas" w:cs="Consolas"/>
+                <w:sz w:val="19"/>
+                <w:szCs w:val="19"/>
+              </w:rPr>
+              <w:t xml:space="preserve"> @idChiNhanh</w:t>
+            </w:r>
+          </w:p>
+          <w:p>
+            <w:pPr>
+              <w:autoSpaceDE w:val="0"/>
+              <w:autoSpaceDN w:val="0"/>
+              <w:adjustRightInd w:val="0"/>
+              <w:rPr>
+                <w:rFonts w:ascii="Consolas" w:hAnsi="Consolas" w:cs="Consolas"/>
+                <w:sz w:val="19"/>
+                <w:szCs w:val="19"/>
+              </w:rPr>
+            </w:pPr>
+            <w:r>
+              <w:rPr>
+                <w:rFonts w:ascii="Consolas" w:hAnsi="Consolas" w:cs="Consolas"/>
+                <w:color w:val="0000FF"/>
+                <w:sz w:val="19"/>
+                <w:szCs w:val="19"/>
+              </w:rPr>
+              <w:t>order</w:t>
+            </w:r>
+            <w:r>
+              <w:rPr>
+                <w:rFonts w:ascii="Consolas" w:hAnsi="Consolas" w:cs="Consolas"/>
+                <w:sz w:val="19"/>
+                <w:szCs w:val="19"/>
+              </w:rPr>
+              <w:t xml:space="preserve"> </w:t>
+            </w:r>
+            <w:r>
+              <w:rPr>
+                <w:rFonts w:ascii="Consolas" w:hAnsi="Consolas" w:cs="Consolas"/>
+                <w:color w:val="0000FF"/>
+                <w:sz w:val="19"/>
+                <w:szCs w:val="19"/>
+              </w:rPr>
+              <w:t>by</w:t>
+            </w:r>
+            <w:r>
+              <w:rPr>
+                <w:rFonts w:ascii="Consolas" w:hAnsi="Consolas" w:cs="Consolas"/>
+                <w:sz w:val="19"/>
+                <w:szCs w:val="19"/>
+              </w:rPr>
+              <w:t xml:space="preserve"> xn</w:t>
+            </w:r>
+            <w:r>
+              <w:rPr>
+                <w:rFonts w:ascii="Consolas" w:hAnsi="Consolas" w:cs="Consolas"/>
+                <w:color w:val="808080"/>
+                <w:sz w:val="19"/>
+                <w:szCs w:val="19"/>
+              </w:rPr>
+              <w:t>.</w:t>
+            </w:r>
+            <w:r>
+              <w:rPr>
+                <w:rFonts w:ascii="Consolas" w:hAnsi="Consolas" w:cs="Consolas"/>
+                <w:sz w:val="19"/>
+                <w:szCs w:val="19"/>
+              </w:rPr>
+              <w:t>ID</w:t>
+            </w:r>
+          </w:p>
+        </w:tc>
+        <w:tc>
+          <w:tcPr>
+            <w:tcW w:w="1620" w:type="dxa"/>
+            <w:vAlign w:val="center"/>
+          </w:tcPr>
+          <w:p>
+            <w:pPr>
+              <w:jc w:val="center"/>
+              <w:rPr>
+                <w:rFonts w:asciiTheme="majorHAnsi" w:hAnsiTheme="majorHAnsi"/>
+              </w:rPr>
+            </w:pPr>
+          </w:p>
+        </w:tc>
+        <w:tc>
+          <w:tcPr>
+            <w:tcW w:w="4848" w:type="dxa"/>
+            <w:vAlign w:val="center"/>
+          </w:tcPr>
+          <w:p>
+            <w:pPr>
+              <w:autoSpaceDE w:val="0"/>
+              <w:autoSpaceDN w:val="0"/>
+              <w:adjustRightInd w:val="0"/>
+              <w:rPr>
+                <w:rFonts w:ascii="Times New Roman" w:hAnsi="Times New Roman"/>
+                <w:noProof/>
+                <w:color w:val="FF0000"/>
+                <w:sz w:val="24"/>
+                <w:szCs w:val="24"/>
+              </w:rPr>
+            </w:pPr>
+          </w:p>
+        </w:tc>
+        <w:tc>
+          <w:tcPr>
+            <w:tcW w:w="1594" w:type="dxa"/>
+            <w:vAlign w:val="center"/>
+          </w:tcPr>
+          <w:p>
+            <w:pPr>
+              <w:jc w:val="center"/>
+              <w:rPr>
+                <w:rFonts w:asciiTheme="majorHAnsi" w:hAnsiTheme="majorHAnsi"/>
+              </w:rPr>
+            </w:pPr>
+          </w:p>
+        </w:tc>
+      </w:tr>
+      <w:tr>
+        <w:trPr>
+          <w:jc w:val="center"/>
+        </w:trPr>
+        <w:tc>
+          <w:tcPr>
+            <w:tcW w:w="5125" w:type="dxa"/>
+            <w:vAlign w:val="center"/>
+          </w:tcPr>
+          <w:p>
+            <w:pPr>
+              <w:rPr>
+                <w:rFonts w:ascii="Times New Roman" w:hAnsi="Times New Roman"/>
+                <w:noProof/>
+                <w:color w:val="0000FF"/>
+                <w:sz w:val="24"/>
+                <w:szCs w:val="24"/>
+              </w:rPr>
+            </w:pPr>
+            <w:bookmarkStart w:id="6" w:name="_GoBack"/>
+            <w:bookmarkEnd w:id="6"/>
             <w:r>
               <w:rPr>
                 <w:rFonts w:ascii="Times New Roman" w:hAnsi="Times New Roman"/>
@@ -6043,13 +8287,13 @@
           </w:tcPr>
           <w:p>
             <w:pPr>
-              <w:rPr>
-                <w:rFonts w:ascii="Times New Roman" w:hAnsi="Times New Roman"/>
-                <w:noProof/>
-                <w:color w:val="0000FF"/>
-                <w:sz w:val="24"/>
-                <w:szCs w:val="24"/>
-                <w:highlight w:val="yellow"/>
+              <w:autoSpaceDE w:val="0"/>
+              <w:autoSpaceDN w:val="0"/>
+              <w:adjustRightInd w:val="0"/>
+              <w:rPr>
+                <w:rFonts w:ascii="Consolas" w:hAnsi="Consolas" w:cs="Consolas"/>
+                <w:sz w:val="19"/>
+                <w:szCs w:val="19"/>
               </w:rPr>
             </w:pPr>
           </w:p>
@@ -6971,7 +9215,6 @@
                 <w:szCs w:val="24"/>
                 <w:highlight w:val="yellow"/>
               </w:rPr>
-              <w:lastRenderedPageBreak/>
               <w:t>WAITFOR</w:t>
             </w:r>
             <w:r>
@@ -11354,8 +13597,11 @@
     <w:lsdException w:name="Table 3D effects 3" w:semiHidden="1" w:unhideWhenUsed="1"/>
     <w:lsdException w:name="Table Contemporary" w:semiHidden="1" w:unhideWhenUsed="1"/>
     <w:lsdException w:name="Table Elegant" w:semiHidden="1" w:unhideWhenUsed="1"/>
+    <w:lsdException w:name="Table Professional" w:semiHidden="1" w:unhideWhenUsed="1"/>
     <w:lsdException w:name="Table Subtle 1" w:semiHidden="1" w:unhideWhenUsed="1"/>
     <w:lsdException w:name="Table Subtle 2" w:semiHidden="1" w:unhideWhenUsed="1"/>
+    <w:lsdException w:name="Table Web 1" w:semiHidden="1" w:unhideWhenUsed="1"/>
+    <w:lsdException w:name="Table Web 2" w:semiHidden="1" w:unhideWhenUsed="1"/>
     <w:lsdException w:name="Table Web 3" w:semiHidden="1" w:unhideWhenUsed="1"/>
     <w:lsdException w:name="Balloon Text" w:semiHidden="1" w:unhideWhenUsed="1"/>
     <w:lsdException w:name="Table Grid" w:uiPriority="59" w:qFormat="1"/>
@@ -12289,7 +14535,7 @@
 </file>
 
 <file path=customXml/itemProps1.xml><?xml version="1.0" encoding="utf-8"?>
-<ds:datastoreItem xmlns:ds="http://schemas.openxmlformats.org/officeDocument/2006/customXml" ds:itemID="{3004AA58-03E1-4014-94A2-C10993AF46E3}">
+<ds:datastoreItem xmlns:ds="http://schemas.openxmlformats.org/officeDocument/2006/customXml" ds:itemID="{B4E625EC-8F62-4A8C-9920-EF249D179236}">
   <ds:schemaRefs>
     <ds:schemaRef ds:uri="http://schemas.openxmlformats.org/officeDocument/2006/bibliography"/>
   </ds:schemaRefs>

</xml_diff>